<commit_message>
Added Patch Notes for v1.23
Updated URLs to the new URLs
</commit_message>
<xml_diff>
--- a/v/1_10.docx
+++ b/v/1_10.docx
@@ -4,7 +4,17 @@
   <w:body>
     <w:p>
       <w:pPr>
-        <w:pStyle w:val="Heading1"/>
+        <w:spacing w:after="0" w:line="240" w:lineRule="auto"/>
+        <w:jc w:val="left"/>
+        <w:rPr>
+          <w:rFonts w:eastAsia="Times New Roman"/>
+          <w:b/>
+          <w:bCs/>
+          <w:caps/>
+          <w:color w:val="FFFFFF" w:themeColor="background1"/>
+          <w:sz w:val="32"/>
+          <w:szCs w:val="32"/>
+        </w:rPr>
       </w:pPr>
       <w:bookmarkStart w:id="1" w:name="_Toc517953893"/>
       <w:bookmarkStart w:id="2" w:name="_Toc473020538"/>
@@ -20,64 +30,281 @@
       <w:bookmarkStart w:id="12" w:name="_Toc486318195"/>
       <w:bookmarkStart w:id="13" w:name="_Toc494448423"/>
       <w:r>
-        <w:t>Changes in v1.</w:t>
+        <w:rPr>
+          <w:noProof/>
+        </w:rPr>
+        <mc:AlternateContent>
+          <mc:Choice Requires="wps">
+            <w:drawing>
+              <wp:anchor distT="0" distB="0" distL="114300" distR="114300" simplePos="0" relativeHeight="251659264" behindDoc="0" locked="0" layoutInCell="1" allowOverlap="1" wp14:anchorId="74654742" wp14:editId="6BA679CC">
+                <wp:simplePos x="0" y="0"/>
+                <wp:positionH relativeFrom="margin">
+                  <wp:align>left</wp:align>
+                </wp:positionH>
+                <wp:positionV relativeFrom="paragraph">
+                  <wp:posOffset>7666990</wp:posOffset>
+                </wp:positionV>
+                <wp:extent cx="3254400" cy="889200"/>
+                <wp:effectExtent l="0" t="0" r="0" b="6350"/>
+                <wp:wrapNone/>
+                <wp:docPr id="14" name="Text Box 14"/>
+                <wp:cNvGraphicFramePr/>
+                <a:graphic xmlns:a="http://schemas.openxmlformats.org/drawingml/2006/main">
+                  <a:graphicData uri="http://schemas.microsoft.com/office/word/2010/wordprocessingShape">
+                    <wps:wsp>
+                      <wps:cNvSpPr txBox="1"/>
+                      <wps:spPr>
+                        <a:xfrm>
+                          <a:off x="0" y="0"/>
+                          <a:ext cx="3254400" cy="889200"/>
+                        </a:xfrm>
+                        <a:prstGeom prst="rect">
+                          <a:avLst/>
+                        </a:prstGeom>
+                        <a:noFill/>
+                        <a:ln w="6350">
+                          <a:noFill/>
+                        </a:ln>
+                        <a:effectLst/>
+                      </wps:spPr>
+                      <wps:style>
+                        <a:lnRef idx="0">
+                          <a:schemeClr val="accent1"/>
+                        </a:lnRef>
+                        <a:fillRef idx="0">
+                          <a:schemeClr val="accent1"/>
+                        </a:fillRef>
+                        <a:effectRef idx="0">
+                          <a:schemeClr val="accent1"/>
+                        </a:effectRef>
+                        <a:fontRef idx="minor">
+                          <a:schemeClr val="dk1"/>
+                        </a:fontRef>
+                      </wps:style>
+                      <wps:txbx>
+                        <w:txbxContent>
+                          <w:p>
+                            <w:pPr>
+                              <w:spacing w:line="240" w:lineRule="auto"/>
+                              <w:rPr>
+                                <w:rFonts w:cs="Segoe UI"/>
+                                <w:b/>
+                                <w:color w:val="233845" w:themeColor="text2"/>
+                                <w:sz w:val="32"/>
+                              </w:rPr>
+                            </w:pPr>
+                            <w:r>
+                              <w:rPr>
+                                <w:rFonts w:cs="Segoe UI"/>
+                                <w:b/>
+                                <w:color w:val="233845" w:themeColor="text2"/>
+                                <w:sz w:val="32"/>
+                              </w:rPr>
+                              <w:t>GoTechnology</w:t>
+                            </w:r>
+                            <w:r>
+                              <w:rPr>
+                                <w:rFonts w:cs="Segoe UI"/>
+                                <w:b/>
+                                <w:color w:val="233845" w:themeColor="text2"/>
+                                <w:sz w:val="32"/>
+                                <w:vertAlign w:val="superscript"/>
+                              </w:rPr>
+                              <w:t>®</w:t>
+                            </w:r>
+                          </w:p>
+                          <w:p>
+                            <w:pPr>
+                              <w:spacing w:after="0" w:line="240" w:lineRule="auto"/>
+                              <w:rPr>
+                                <w:rFonts w:cs="Segoe UI"/>
+                                <w:color w:val="233845" w:themeColor="text2"/>
+                                <w:sz w:val="24"/>
+                              </w:rPr>
+                            </w:pPr>
+                            <w:r>
+                              <w:rPr>
+                                <w:rFonts w:cs="Segoe UI"/>
+                                <w:color w:val="233845" w:themeColor="text2"/>
+                                <w:sz w:val="24"/>
+                              </w:rPr>
+                              <w:t>hub2 – Patch Note</w:t>
+                            </w:r>
+                            <w:r>
+                              <w:rPr>
+                                <w:rFonts w:cs="Segoe UI"/>
+                                <w:color w:val="233845" w:themeColor="text2"/>
+                                <w:sz w:val="24"/>
+                              </w:rPr>
+                              <w:t>s</w:t>
+                            </w:r>
+                            <w:r>
+                              <w:rPr>
+                                <w:rFonts w:cs="Segoe UI"/>
+                                <w:color w:val="233845" w:themeColor="text2"/>
+                                <w:sz w:val="24"/>
+                              </w:rPr>
+                              <w:t xml:space="preserve"> v1.1</w:t>
+                            </w:r>
+                            <w:r>
+                              <w:rPr>
+                                <w:rFonts w:cs="Segoe UI"/>
+                                <w:color w:val="233845" w:themeColor="text2"/>
+                                <w:sz w:val="24"/>
+                              </w:rPr>
+                              <w:t>0</w:t>
+                            </w:r>
+                          </w:p>
+                        </w:txbxContent>
+                      </wps:txbx>
+                      <wps:bodyPr rot="0" spcFirstLastPara="0" vertOverflow="overflow" horzOverflow="overflow" vert="horz" wrap="square" lIns="91440" tIns="45720" rIns="91440" bIns="45720" numCol="1" spcCol="0" rtlCol="0" fromWordArt="0" anchor="t" anchorCtr="0" forceAA="0" compatLnSpc="1">
+                        <a:prstTxWarp prst="textNoShape">
+                          <a:avLst/>
+                        </a:prstTxWarp>
+                        <a:noAutofit/>
+                      </wps:bodyPr>
+                    </wps:wsp>
+                  </a:graphicData>
+                </a:graphic>
+                <wp14:sizeRelH relativeFrom="margin">
+                  <wp14:pctWidth>0</wp14:pctWidth>
+                </wp14:sizeRelH>
+                <wp14:sizeRelV relativeFrom="margin">
+                  <wp14:pctHeight>0</wp14:pctHeight>
+                </wp14:sizeRelV>
+              </wp:anchor>
+            </w:drawing>
+          </mc:Choice>
+          <mc:Fallback>
+            <w:pict>
+              <v:shapetype w14:anchorId="74654742" id="_x0000_t202" coordsize="21600,21600" o:spt="202" path="m,l,21600r21600,l21600,xe">
+                <v:stroke joinstyle="miter"/>
+                <v:path gradientshapeok="t" o:connecttype="rect"/>
+              </v:shapetype>
+              <v:shape id="Text Box 14" o:spid="_x0000_s1026" type="#_x0000_t202" style="position:absolute;margin-left:0;margin-top:603.7pt;width:256.25pt;height:70pt;z-index:251659264;visibility:visible;mso-wrap-style:square;mso-width-percent:0;mso-height-percent:0;mso-wrap-distance-left:9pt;mso-wrap-distance-top:0;mso-wrap-distance-right:9pt;mso-wrap-distance-bottom:0;mso-position-horizontal:left;mso-position-horizontal-relative:margin;mso-position-vertical:absolute;mso-position-vertical-relative:text;mso-width-percent:0;mso-height-percent:0;mso-width-relative:margin;mso-height-relative:margin;v-text-anchor:top" o:gfxdata="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" filled="f" stroked="f" strokeweight=".5pt">
+                <v:textbox>
+                  <w:txbxContent>
+                    <w:p>
+                      <w:pPr>
+                        <w:spacing w:line="240" w:lineRule="auto"/>
+                        <w:rPr>
+                          <w:rFonts w:cs="Segoe UI"/>
+                          <w:b/>
+                          <w:color w:val="233845" w:themeColor="text2"/>
+                          <w:sz w:val="32"/>
+                        </w:rPr>
+                      </w:pPr>
+                      <w:r>
+                        <w:rPr>
+                          <w:rFonts w:cs="Segoe UI"/>
+                          <w:b/>
+                          <w:color w:val="233845" w:themeColor="text2"/>
+                          <w:sz w:val="32"/>
+                        </w:rPr>
+                        <w:t>GoTechnology</w:t>
+                      </w:r>
+                      <w:r>
+                        <w:rPr>
+                          <w:rFonts w:cs="Segoe UI"/>
+                          <w:b/>
+                          <w:color w:val="233845" w:themeColor="text2"/>
+                          <w:sz w:val="32"/>
+                          <w:vertAlign w:val="superscript"/>
+                        </w:rPr>
+                        <w:t>®</w:t>
+                      </w:r>
+                    </w:p>
+                    <w:p>
+                      <w:pPr>
+                        <w:spacing w:after="0" w:line="240" w:lineRule="auto"/>
+                        <w:rPr>
+                          <w:rFonts w:cs="Segoe UI"/>
+                          <w:color w:val="233845" w:themeColor="text2"/>
+                          <w:sz w:val="24"/>
+                        </w:rPr>
+                      </w:pPr>
+                      <w:r>
+                        <w:rPr>
+                          <w:rFonts w:cs="Segoe UI"/>
+                          <w:color w:val="233845" w:themeColor="text2"/>
+                          <w:sz w:val="24"/>
+                        </w:rPr>
+                        <w:t>hub2 – Patch Note</w:t>
+                      </w:r>
+                      <w:r>
+                        <w:rPr>
+                          <w:rFonts w:cs="Segoe UI"/>
+                          <w:color w:val="233845" w:themeColor="text2"/>
+                          <w:sz w:val="24"/>
+                        </w:rPr>
+                        <w:t>s</w:t>
+                      </w:r>
+                      <w:r>
+                        <w:rPr>
+                          <w:rFonts w:cs="Segoe UI"/>
+                          <w:color w:val="233845" w:themeColor="text2"/>
+                          <w:sz w:val="24"/>
+                        </w:rPr>
+                        <w:t xml:space="preserve"> v1.1</w:t>
+                      </w:r>
+                      <w:r>
+                        <w:rPr>
+                          <w:rFonts w:cs="Segoe UI"/>
+                          <w:color w:val="233845" w:themeColor="text2"/>
+                          <w:sz w:val="24"/>
+                        </w:rPr>
+                        <w:t>0</w:t>
+                      </w:r>
+                    </w:p>
+                  </w:txbxContent>
+                </v:textbox>
+                <w10:wrap anchorx="margin"/>
+              </v:shape>
+            </w:pict>
+          </mc:Fallback>
+        </mc:AlternateContent>
       </w:r>
-      <w:bookmarkEnd w:id="1"/>
       <w:r>
-        <w:t>10</w:t>
+        <w:br w:type="page"/>
       </w:r>
     </w:p>
     <w:p>
       <w:pPr>
-        <w:pStyle w:val="Heading2"/>
+        <w:pStyle w:val="Heading1"/>
       </w:pPr>
       <w:bookmarkStart w:id="14" w:name="_Toc517953894"/>
+      <w:bookmarkEnd w:id="1"/>
       <w:r>
+        <w:lastRenderedPageBreak/>
         <w:t>About this Document</w:t>
       </w:r>
       <w:bookmarkEnd w:id="14"/>
     </w:p>
     <w:p>
       <w:pPr>
-        <w:pStyle w:val="Heading3"/>
+        <w:pStyle w:val="Heading2"/>
       </w:pPr>
       <w:bookmarkStart w:id="15" w:name="_Toc517953895"/>
       <w:r>
         <w:t>Purpose</w:t>
       </w:r>
-      <w:bookmarkStart w:id="16" w:name="_GoBack"/>
       <w:bookmarkEnd w:id="15"/>
-      <w:bookmarkEnd w:id="16"/>
     </w:p>
     <w:p>
       <w:r>
-        <w:t xml:space="preserve">This document provides a brief overview </w:t>
-      </w:r>
-      <w:r>
-        <w:t>of the changes made between V1</w:t>
-      </w:r>
-      <w:r>
-        <w:t>.9</w:t>
-      </w:r>
-      <w:r>
-        <w:t xml:space="preserve"> and V1.</w:t>
-      </w:r>
-      <w:r>
-        <w:t>10</w:t>
-      </w:r>
-      <w:r>
-        <w:t xml:space="preserve"> of hub2, along with where further details of each change can be found within the updated functional specification, in addition to a listing of completed bug fixes and known issues.</w:t>
+        <w:t>This document provides a brief overview of the changes made between V1.9 and V1.10 of hub2, along with where further details of each change can be found within the updated functional specification, in addition to a listing of completed bug fixes and known issues.</w:t>
       </w:r>
     </w:p>
+    <w:p/>
     <w:p>
       <w:pPr>
-        <w:pStyle w:val="Heading2"/>
-      </w:pPr>
-      <w:bookmarkStart w:id="17" w:name="_Toc517953898"/>
+        <w:pStyle w:val="Heading1"/>
+      </w:pPr>
+      <w:bookmarkStart w:id="16" w:name="_Toc517953898"/>
       <w:r>
         <w:t>Fixed Issues</w:t>
       </w:r>
-      <w:bookmarkEnd w:id="17"/>
+      <w:bookmarkEnd w:id="16"/>
     </w:p>
     <w:p>
       <w:r>
@@ -87,46 +314,27 @@
         <w:t>issues have been fixed in version 1.</w:t>
       </w:r>
       <w:r>
-        <w:t>10</w:t>
+        <w:t>1</w:t>
+      </w:r>
+      <w:r>
+        <w:t>0</w:t>
       </w:r>
       <w:r>
         <w:t xml:space="preserve"> of hub2</w:t>
       </w:r>
-    </w:p>
-    <w:p>
-      <w:pPr>
-        <w:pStyle w:val="Heading3"/>
-        <w:ind w:left="0" w:firstLine="0"/>
-      </w:pPr>
-      <w:bookmarkStart w:id="18" w:name="_Toc461804168"/>
-      <w:bookmarkStart w:id="19" w:name="_Toc465774016"/>
-      <w:bookmarkStart w:id="20" w:name="_Toc466359664"/>
-      <w:bookmarkStart w:id="21" w:name="_Toc473896524"/>
-      <w:bookmarkStart w:id="22" w:name="_Toc485904188"/>
-      <w:bookmarkStart w:id="23" w:name="_Toc493666617"/>
-      <w:bookmarkStart w:id="24" w:name="_Toc517953899"/>
-      <w:r>
-        <w:t>Fixed Issues</w:t>
-      </w:r>
-      <w:bookmarkEnd w:id="18"/>
-      <w:bookmarkEnd w:id="19"/>
-      <w:bookmarkEnd w:id="20"/>
-      <w:bookmarkEnd w:id="21"/>
-      <w:bookmarkEnd w:id="22"/>
-      <w:bookmarkEnd w:id="23"/>
-      <w:bookmarkEnd w:id="24"/>
+      <w:bookmarkStart w:id="17" w:name="_GoBack"/>
+      <w:bookmarkEnd w:id="17"/>
     </w:p>
     <w:tbl>
       <w:tblPr>
-        <w:tblStyle w:val="GridTable4-Accent6"/>
-        <w:tblW w:w="0" w:type="auto"/>
-        <w:tblLayout w:type="fixed"/>
-        <w:tblLook w:val="04A0" w:firstRow="1" w:lastRow="0" w:firstColumn="1" w:lastColumn="0" w:noHBand="0" w:noVBand="1"/>
+        <w:tblStyle w:val="MiscTable"/>
+        <w:tblW w:w="10031" w:type="dxa"/>
+        <w:tblLook w:val="0420" w:firstRow="1" w:lastRow="0" w:firstColumn="0" w:lastColumn="0" w:noHBand="0" w:noVBand="1"/>
       </w:tblPr>
       <w:tblGrid>
-        <w:gridCol w:w="1129"/>
-        <w:gridCol w:w="2694"/>
-        <w:gridCol w:w="6657"/>
+        <w:gridCol w:w="983"/>
+        <w:gridCol w:w="2976"/>
+        <w:gridCol w:w="6072"/>
       </w:tblGrid>
       <w:tr>
         <w:trPr>
@@ -134,37 +342,57 @@
         </w:trPr>
         <w:tc>
           <w:tcPr>
-            <w:cnfStyle w:val="001000000000" w:firstRow="0" w:lastRow="0" w:firstColumn="1" w:lastColumn="0" w:oddVBand="0" w:evenVBand="0" w:oddHBand="0" w:evenHBand="0" w:firstRowFirstColumn="0" w:firstRowLastColumn="0" w:lastRowFirstColumn="0" w:lastRowLastColumn="0"/>
-            <w:tcW w:w="1129" w:type="dxa"/>
+            <w:tcW w:w="983" w:type="dxa"/>
           </w:tcPr>
           <w:p>
+            <w:pPr>
+              <w:pStyle w:val="BodyText"/>
+              <w:rPr>
+                <w:color w:val="FFFFFF" w:themeColor="background1"/>
+              </w:rPr>
+            </w:pPr>
             <w:r>
+              <w:rPr>
+                <w:color w:val="FFFFFF" w:themeColor="background1"/>
+              </w:rPr>
               <w:t>Case</w:t>
             </w:r>
           </w:p>
         </w:tc>
         <w:tc>
           <w:tcPr>
-            <w:tcW w:w="2694" w:type="dxa"/>
+            <w:tcW w:w="2976" w:type="dxa"/>
           </w:tcPr>
           <w:p>
             <w:pPr>
-              <w:cnfStyle w:val="100000000000" w:firstRow="1" w:lastRow="0" w:firstColumn="0" w:lastColumn="0" w:oddVBand="0" w:evenVBand="0" w:oddHBand="0" w:evenHBand="0" w:firstRowFirstColumn="0" w:firstRowLastColumn="0" w:lastRowFirstColumn="0" w:lastRowLastColumn="0"/>
+              <w:pStyle w:val="BodyText"/>
+              <w:rPr>
+                <w:color w:val="FFFFFF" w:themeColor="background1"/>
+              </w:rPr>
             </w:pPr>
             <w:r>
+              <w:rPr>
+                <w:color w:val="FFFFFF" w:themeColor="background1"/>
+              </w:rPr>
               <w:t>Title [sic]</w:t>
             </w:r>
           </w:p>
         </w:tc>
         <w:tc>
           <w:tcPr>
-            <w:tcW w:w="6657" w:type="dxa"/>
+            <w:tcW w:w="6072" w:type="dxa"/>
           </w:tcPr>
           <w:p>
             <w:pPr>
-              <w:cnfStyle w:val="100000000000" w:firstRow="1" w:lastRow="0" w:firstColumn="0" w:lastColumn="0" w:oddVBand="0" w:evenVBand="0" w:oddHBand="0" w:evenHBand="0" w:firstRowFirstColumn="0" w:firstRowLastColumn="0" w:lastRowFirstColumn="0" w:lastRowLastColumn="0"/>
+              <w:pStyle w:val="BodyText"/>
+              <w:rPr>
+                <w:color w:val="FFFFFF" w:themeColor="background1"/>
+              </w:rPr>
             </w:pPr>
             <w:r>
+              <w:rPr>
+                <w:color w:val="FFFFFF" w:themeColor="background1"/>
+              </w:rPr>
               <w:t>Details</w:t>
             </w:r>
           </w:p>
@@ -176,31 +404,82 @@
         </w:trPr>
         <w:tc>
           <w:tcPr>
-            <w:cnfStyle w:val="001000000000" w:firstRow="0" w:lastRow="0" w:firstColumn="1" w:lastColumn="0" w:oddVBand="0" w:evenVBand="0" w:oddHBand="0" w:evenHBand="0" w:firstRowFirstColumn="0" w:firstRowLastColumn="0" w:lastRowFirstColumn="0" w:lastRowLastColumn="0"/>
-            <w:tcW w:w="1129" w:type="dxa"/>
+            <w:tcW w:w="983" w:type="dxa"/>
             <w:vAlign w:val="bottom"/>
           </w:tcPr>
           <w:p>
             <w:pPr>
-              <w:jc w:val="left"/>
+              <w:pStyle w:val="BodyText"/>
             </w:pPr>
             <w:r>
-              <w:rPr>
-                <w:lang w:val="en-US"/>
-              </w:rPr>
               <w:t>51117</w:t>
             </w:r>
           </w:p>
         </w:tc>
         <w:tc>
           <w:tcPr>
-            <w:tcW w:w="2694" w:type="dxa"/>
+            <w:tcW w:w="2976" w:type="dxa"/>
             <w:vAlign w:val="bottom"/>
           </w:tcPr>
           <w:p>
             <w:pPr>
+              <w:pStyle w:val="BodyText"/>
+            </w:pPr>
+            <w:r>
+              <w:t>Search Labels Updated</w:t>
+            </w:r>
+          </w:p>
+        </w:tc>
+        <w:tc>
+          <w:tcPr>
+            <w:tcW w:w="6072" w:type="dxa"/>
+          </w:tcPr>
+          <w:p>
+            <w:pPr>
+              <w:pStyle w:val="BodyText"/>
+            </w:pPr>
+            <w:r>
+              <w:t>Search labels which were longer than required (for example “Tag ITR Test Reference” instead of “Test Reference”) have been shortened in v1.10</w:t>
+            </w:r>
+          </w:p>
+        </w:tc>
+      </w:tr>
+      <w:tr>
+        <w:tc>
+          <w:tcPr>
+            <w:tcW w:w="983" w:type="dxa"/>
+            <w:vAlign w:val="bottom"/>
+          </w:tcPr>
+          <w:p>
+            <w:pPr>
+              <w:pStyle w:val="BodyText"/>
+            </w:pPr>
+            <w:r>
+              <w:t>51481</w:t>
+            </w:r>
+          </w:p>
+        </w:tc>
+        <w:tc>
+          <w:tcPr>
+            <w:tcW w:w="2976" w:type="dxa"/>
+            <w:vAlign w:val="bottom"/>
+          </w:tcPr>
+          <w:p>
+            <w:pPr>
+              <w:pStyle w:val="BodyText"/>
+            </w:pPr>
+            <w:r>
+              <w:t xml:space="preserve">Import could often fail on 20k plus Rows </w:t>
+            </w:r>
+          </w:p>
+        </w:tc>
+        <w:tc>
+          <w:tcPr>
+            <w:tcW w:w="6072" w:type="dxa"/>
+          </w:tcPr>
+          <w:p>
+            <w:pPr>
               <w:jc w:val="left"/>
-              <w:cnfStyle w:val="000000100000" w:firstRow="0" w:lastRow="0" w:firstColumn="0" w:lastColumn="0" w:oddVBand="0" w:evenVBand="0" w:oddHBand="1" w:evenHBand="0" w:firstRowFirstColumn="0" w:firstRowLastColumn="0" w:lastRowFirstColumn="0" w:lastRowLastColumn="0"/>
               <w:rPr>
                 <w:lang w:val="en-US"/>
               </w:rPr>
@@ -209,210 +488,14 @@
               <w:rPr>
                 <w:lang w:val="en-US"/>
               </w:rPr>
-              <w:t>Search Labels Updated</w:t>
-            </w:r>
-          </w:p>
-        </w:tc>
-        <w:tc>
-          <w:tcPr>
-            <w:tcW w:w="6657" w:type="dxa"/>
-          </w:tcPr>
-          <w:p>
-            <w:pPr>
-              <w:jc w:val="left"/>
-              <w:cnfStyle w:val="000000100000" w:firstRow="0" w:lastRow="0" w:firstColumn="0" w:lastColumn="0" w:oddVBand="0" w:evenVBand="0" w:oddHBand="1" w:evenHBand="0" w:firstRowFirstColumn="0" w:firstRowLastColumn="0" w:lastRowFirstColumn="0" w:lastRowLastColumn="0"/>
-            </w:pPr>
-            <w:r>
-              <w:rPr>
-                <w:lang w:val="en-US"/>
-              </w:rPr>
-              <w:t xml:space="preserve">Search labels </w:t>
-            </w:r>
-            <w:r>
-              <w:rPr>
-                <w:lang w:val="en-US"/>
-              </w:rPr>
-              <w:t>which were</w:t>
-            </w:r>
-            <w:r>
-              <w:rPr>
-                <w:lang w:val="en-US"/>
-              </w:rPr>
-              <w:t xml:space="preserve"> longer than required </w:t>
-            </w:r>
-            <w:r>
-              <w:rPr>
-                <w:lang w:val="en-US"/>
-              </w:rPr>
-              <w:t>(for example</w:t>
-            </w:r>
-            <w:r>
-              <w:rPr>
-                <w:lang w:val="en-US"/>
-              </w:rPr>
-              <w:t xml:space="preserve"> “Tag ITR Test Reference” </w:t>
-            </w:r>
-            <w:r>
-              <w:rPr>
-                <w:lang w:val="en-US"/>
-              </w:rPr>
-              <w:t>instead of</w:t>
-            </w:r>
-            <w:r>
-              <w:rPr>
-                <w:lang w:val="en-US"/>
-              </w:rPr>
-              <w:t xml:space="preserve"> “Test Reference”</w:t>
-            </w:r>
-            <w:r>
-              <w:rPr>
-                <w:lang w:val="en-US"/>
-              </w:rPr>
-              <w:t xml:space="preserve">) </w:t>
-            </w:r>
-            <w:r>
-              <w:rPr>
-                <w:lang w:val="en-US"/>
-              </w:rPr>
-              <w:t xml:space="preserve">have been </w:t>
-            </w:r>
-            <w:r>
-              <w:rPr>
-                <w:lang w:val="en-US"/>
-              </w:rPr>
-              <w:t>shortened</w:t>
-            </w:r>
-            <w:r>
-              <w:rPr>
-                <w:lang w:val="en-US"/>
-              </w:rPr>
-              <w:t xml:space="preserve"> in v1.10</w:t>
-            </w:r>
-          </w:p>
-        </w:tc>
-      </w:tr>
-      <w:tr>
-        <w:tc>
-          <w:tcPr>
-            <w:cnfStyle w:val="001000000000" w:firstRow="0" w:lastRow="0" w:firstColumn="1" w:lastColumn="0" w:oddVBand="0" w:evenVBand="0" w:oddHBand="0" w:evenHBand="0" w:firstRowFirstColumn="0" w:firstRowLastColumn="0" w:lastRowFirstColumn="0" w:lastRowLastColumn="0"/>
-            <w:tcW w:w="1129" w:type="dxa"/>
-            <w:vAlign w:val="bottom"/>
-          </w:tcPr>
-          <w:p>
-            <w:pPr>
-              <w:jc w:val="left"/>
-            </w:pPr>
-            <w:r>
-              <w:rPr>
-                <w:lang w:val="en-US"/>
-              </w:rPr>
-              <w:t>51481</w:t>
-            </w:r>
-          </w:p>
-        </w:tc>
-        <w:tc>
-          <w:tcPr>
-            <w:tcW w:w="2694" w:type="dxa"/>
-            <w:vAlign w:val="bottom"/>
-          </w:tcPr>
-          <w:p>
-            <w:pPr>
-              <w:jc w:val="left"/>
-              <w:cnfStyle w:val="000000000000" w:firstRow="0" w:lastRow="0" w:firstColumn="0" w:lastColumn="0" w:oddVBand="0" w:evenVBand="0" w:oddHBand="0" w:evenHBand="0" w:firstRowFirstColumn="0" w:firstRowLastColumn="0" w:lastRowFirstColumn="0" w:lastRowLastColumn="0"/>
-              <w:rPr>
-                <w:lang w:val="en-US"/>
-              </w:rPr>
-            </w:pPr>
-            <w:r>
-              <w:rPr>
-                <w:lang w:val="en-US"/>
-              </w:rPr>
-              <w:t xml:space="preserve">Import could often fail on 20k plus Rows </w:t>
-            </w:r>
-          </w:p>
-        </w:tc>
-        <w:tc>
-          <w:tcPr>
-            <w:tcW w:w="6657" w:type="dxa"/>
-          </w:tcPr>
-          <w:p>
-            <w:pPr>
-              <w:jc w:val="left"/>
-              <w:cnfStyle w:val="000000000000" w:firstRow="0" w:lastRow="0" w:firstColumn="0" w:lastColumn="0" w:oddVBand="0" w:evenVBand="0" w:oddHBand="0" w:evenHBand="0" w:firstRowFirstColumn="0" w:firstRowLastColumn="0" w:lastRowFirstColumn="0" w:lastRowLastColumn="0"/>
-              <w:rPr>
-                <w:lang w:val="en-US"/>
-              </w:rPr>
-            </w:pPr>
-            <w:r>
-              <w:rPr>
-                <w:lang w:val="en-US"/>
-              </w:rPr>
-              <w:t>Certain complex</w:t>
-            </w:r>
-            <w:r>
-              <w:rPr>
-                <w:lang w:val="en-US"/>
-              </w:rPr>
-              <w:t xml:space="preserve"> Imports </w:t>
-            </w:r>
-            <w:r>
-              <w:rPr>
-                <w:lang w:val="en-US"/>
-              </w:rPr>
-              <w:t>containing over</w:t>
-            </w:r>
-            <w:r>
-              <w:rPr>
-                <w:lang w:val="en-US"/>
-              </w:rPr>
-              <w:t xml:space="preserve"> 20</w:t>
-            </w:r>
-            <w:r>
-              <w:rPr>
-                <w:lang w:val="en-US"/>
-              </w:rPr>
-              <w:t>,000</w:t>
-            </w:r>
-            <w:r>
-              <w:rPr>
-                <w:lang w:val="en-US"/>
-              </w:rPr>
-              <w:t xml:space="preserve"> </w:t>
-            </w:r>
-            <w:r>
-              <w:rPr>
-                <w:lang w:val="en-US"/>
-              </w:rPr>
-              <w:t>r</w:t>
-            </w:r>
-            <w:r>
-              <w:rPr>
-                <w:lang w:val="en-US"/>
-              </w:rPr>
-              <w:t xml:space="preserve">ows </w:t>
-            </w:r>
-            <w:r>
-              <w:rPr>
-                <w:lang w:val="en-US"/>
-              </w:rPr>
-              <w:t>co</w:t>
-            </w:r>
-            <w:r>
-              <w:rPr>
-                <w:lang w:val="en-US"/>
-              </w:rPr>
-              <w:t>uld fail.</w:t>
+              <w:t>Certain complex Imports containing over 20,000 rows could fail.</w:t>
             </w:r>
           </w:p>
           <w:p>
             <w:pPr>
-              <w:jc w:val="left"/>
-              <w:cnfStyle w:val="000000000000" w:firstRow="0" w:lastRow="0" w:firstColumn="0" w:lastColumn="0" w:oddVBand="0" w:evenVBand="0" w:oddHBand="0" w:evenHBand="0" w:firstRowFirstColumn="0" w:firstRowLastColumn="0" w:lastRowFirstColumn="0" w:lastRowLastColumn="0"/>
+              <w:pStyle w:val="BodyText"/>
             </w:pPr>
             <w:r>
-              <w:rPr>
-                <w:lang w:val="en-US"/>
-              </w:rPr>
               <w:t>This has been resolved by the Import Improvements detailed later in this document</w:t>
             </w:r>
           </w:p>
@@ -424,51 +507,39 @@
         </w:trPr>
         <w:tc>
           <w:tcPr>
-            <w:cnfStyle w:val="001000000000" w:firstRow="0" w:lastRow="0" w:firstColumn="1" w:lastColumn="0" w:oddVBand="0" w:evenVBand="0" w:oddHBand="0" w:evenHBand="0" w:firstRowFirstColumn="0" w:firstRowLastColumn="0" w:lastRowFirstColumn="0" w:lastRowLastColumn="0"/>
-            <w:tcW w:w="1129" w:type="dxa"/>
+            <w:tcW w:w="983" w:type="dxa"/>
             <w:vAlign w:val="bottom"/>
           </w:tcPr>
           <w:p>
             <w:pPr>
-              <w:jc w:val="left"/>
+              <w:pStyle w:val="BodyText"/>
             </w:pPr>
             <w:r>
-              <w:rPr>
-                <w:lang w:val="en-US"/>
-              </w:rPr>
               <w:t>51291</w:t>
             </w:r>
           </w:p>
         </w:tc>
         <w:tc>
           <w:tcPr>
-            <w:tcW w:w="2694" w:type="dxa"/>
+            <w:tcW w:w="2976" w:type="dxa"/>
             <w:vAlign w:val="bottom"/>
           </w:tcPr>
           <w:p>
             <w:pPr>
-              <w:jc w:val="left"/>
-              <w:cnfStyle w:val="000000100000" w:firstRow="0" w:lastRow="0" w:firstColumn="0" w:lastColumn="0" w:oddVBand="0" w:evenVBand="0" w:oddHBand="1" w:evenHBand="0" w:firstRowFirstColumn="0" w:firstRowLastColumn="0" w:lastRowFirstColumn="0" w:lastRowLastColumn="0"/>
-              <w:rPr>
-                <w:lang w:val="en-US"/>
-              </w:rPr>
+              <w:pStyle w:val="BodyText"/>
             </w:pPr>
             <w:r>
-              <w:rPr>
-                <w:lang w:val="en-US"/>
-              </w:rPr>
               <w:t>Import fails on deleting more than 500 Tags.</w:t>
             </w:r>
           </w:p>
         </w:tc>
         <w:tc>
           <w:tcPr>
-            <w:tcW w:w="6657" w:type="dxa"/>
+            <w:tcW w:w="6072" w:type="dxa"/>
           </w:tcPr>
           <w:p>
             <w:pPr>
               <w:jc w:val="left"/>
-              <w:cnfStyle w:val="000000100000" w:firstRow="0" w:lastRow="0" w:firstColumn="0" w:lastColumn="0" w:oddVBand="0" w:evenVBand="0" w:oddHBand="1" w:evenHBand="0" w:firstRowFirstColumn="0" w:firstRowLastColumn="0" w:lastRowFirstColumn="0" w:lastRowLastColumn="0"/>
               <w:rPr>
                 <w:lang w:val="en-US"/>
               </w:rPr>
@@ -491,24 +562,14 @@
               <w:rPr>
                 <w:lang w:val="en-US"/>
               </w:rPr>
-              <w:t xml:space="preserve"> the import </w:t>
-            </w:r>
-            <w:r>
-              <w:rPr>
-                <w:lang w:val="en-US"/>
-              </w:rPr>
-              <w:t xml:space="preserve">could fail to complete. </w:t>
+              <w:t xml:space="preserve"> the import could fail to complete. </w:t>
             </w:r>
           </w:p>
           <w:p>
             <w:pPr>
-              <w:jc w:val="left"/>
-              <w:cnfStyle w:val="000000100000" w:firstRow="0" w:lastRow="0" w:firstColumn="0" w:lastColumn="0" w:oddVBand="0" w:evenVBand="0" w:oddHBand="1" w:evenHBand="0" w:firstRowFirstColumn="0" w:firstRowLastColumn="0" w:lastRowFirstColumn="0" w:lastRowLastColumn="0"/>
+              <w:pStyle w:val="BodyText"/>
             </w:pPr>
             <w:r>
-              <w:rPr>
-                <w:lang w:val="en-US"/>
-              </w:rPr>
               <w:t>This has been improved by the changes made to the Imports in v1.10 but further work is still required to increase the Delete Limit.</w:t>
             </w:r>
           </w:p>
@@ -517,65 +578,39 @@
       <w:tr>
         <w:tc>
           <w:tcPr>
-            <w:cnfStyle w:val="001000000000" w:firstRow="0" w:lastRow="0" w:firstColumn="1" w:lastColumn="0" w:oddVBand="0" w:evenVBand="0" w:oddHBand="0" w:evenHBand="0" w:firstRowFirstColumn="0" w:firstRowLastColumn="0" w:lastRowFirstColumn="0" w:lastRowLastColumn="0"/>
-            <w:tcW w:w="1129" w:type="dxa"/>
+            <w:tcW w:w="983" w:type="dxa"/>
             <w:vAlign w:val="bottom"/>
           </w:tcPr>
           <w:p>
             <w:pPr>
-              <w:jc w:val="left"/>
+              <w:pStyle w:val="BodyText"/>
             </w:pPr>
             <w:r>
-              <w:rPr>
-                <w:lang w:val="en-US"/>
-              </w:rPr>
               <w:t>50014</w:t>
             </w:r>
           </w:p>
         </w:tc>
         <w:tc>
           <w:tcPr>
-            <w:tcW w:w="2694" w:type="dxa"/>
+            <w:tcW w:w="2976" w:type="dxa"/>
             <w:vAlign w:val="bottom"/>
           </w:tcPr>
           <w:p>
             <w:pPr>
-              <w:jc w:val="left"/>
-              <w:cnfStyle w:val="000000000000" w:firstRow="0" w:lastRow="0" w:firstColumn="0" w:lastColumn="0" w:oddVBand="0" w:evenVBand="0" w:oddHBand="0" w:evenHBand="0" w:firstRowFirstColumn="0" w:firstRowLastColumn="0" w:lastRowFirstColumn="0" w:lastRowLastColumn="0"/>
-              <w:rPr>
-                <w:lang w:val="en-US"/>
-              </w:rPr>
+              <w:pStyle w:val="BodyText"/>
             </w:pPr>
             <w:r>
-              <w:rPr>
-                <w:lang w:val="en-US"/>
-              </w:rPr>
-              <w:t xml:space="preserve">Skyline Full </w:t>
-            </w:r>
-            <w:proofErr w:type="gramStart"/>
-            <w:r>
-              <w:rPr>
-                <w:lang w:val="en-US"/>
-              </w:rPr>
-              <w:t>page</w:t>
-            </w:r>
-            <w:proofErr w:type="gramEnd"/>
-            <w:r>
-              <w:rPr>
-                <w:lang w:val="en-US"/>
-              </w:rPr>
-              <w:t xml:space="preserve"> Report – Underscores (“_”) would sometimes make it hard to see the next line.</w:t>
+              <w:t>Skyline Full page Report – Underscores (“_”) would sometimes make it hard to see the next line.</w:t>
             </w:r>
           </w:p>
         </w:tc>
         <w:tc>
           <w:tcPr>
-            <w:tcW w:w="6657" w:type="dxa"/>
+            <w:tcW w:w="6072" w:type="dxa"/>
           </w:tcPr>
           <w:p>
             <w:pPr>
               <w:jc w:val="left"/>
-              <w:cnfStyle w:val="000000000000" w:firstRow="0" w:lastRow="0" w:firstColumn="0" w:lastColumn="0" w:oddVBand="0" w:evenVBand="0" w:oddHBand="0" w:evenHBand="0" w:firstRowFirstColumn="0" w:firstRowLastColumn="0" w:lastRowFirstColumn="0" w:lastRowLastColumn="0"/>
               <w:rPr>
                 <w:lang w:val="en-US"/>
               </w:rPr>
@@ -589,13 +624,9 @@
           </w:p>
           <w:p>
             <w:pPr>
-              <w:jc w:val="left"/>
-              <w:cnfStyle w:val="000000000000" w:firstRow="0" w:lastRow="0" w:firstColumn="0" w:lastColumn="0" w:oddVBand="0" w:evenVBand="0" w:oddHBand="0" w:evenHBand="0" w:firstRowFirstColumn="0" w:firstRowLastColumn="0" w:lastRowFirstColumn="0" w:lastRowLastColumn="0"/>
+              <w:pStyle w:val="BodyText"/>
             </w:pPr>
             <w:r>
-              <w:rPr>
-                <w:lang w:val="en-US"/>
-              </w:rPr>
               <w:t>The text spacing on the Skyline Report has been improved to prevent this issue</w:t>
             </w:r>
           </w:p>
@@ -604,15 +635,15 @@
       <w:tr>
         <w:trPr>
           <w:cnfStyle w:val="000000100000" w:firstRow="0" w:lastRow="0" w:firstColumn="0" w:lastColumn="0" w:oddVBand="0" w:evenVBand="0" w:oddHBand="1" w:evenHBand="0" w:firstRowFirstColumn="0" w:firstRowLastColumn="0" w:lastRowFirstColumn="0" w:lastRowLastColumn="0"/>
-          <w:cantSplit/>
-          <w:tblHeader/>
         </w:trPr>
         <w:tc>
           <w:tcPr>
-            <w:cnfStyle w:val="001000000000" w:firstRow="0" w:lastRow="0" w:firstColumn="1" w:lastColumn="0" w:oddVBand="0" w:evenVBand="0" w:oddHBand="0" w:evenHBand="0" w:firstRowFirstColumn="0" w:firstRowLastColumn="0" w:lastRowFirstColumn="0" w:lastRowLastColumn="0"/>
-            <w:tcW w:w="0" w:type="dxa"/>
+            <w:tcW w:w="983" w:type="dxa"/>
           </w:tcPr>
           <w:p>
+            <w:pPr>
+              <w:pStyle w:val="BodyText"/>
+            </w:pPr>
             <w:r>
               <w:t>Case</w:t>
             </w:r>
@@ -620,11 +651,11 @@
         </w:tc>
         <w:tc>
           <w:tcPr>
-            <w:tcW w:w="0" w:type="dxa"/>
+            <w:tcW w:w="2976" w:type="dxa"/>
           </w:tcPr>
           <w:p>
             <w:pPr>
-              <w:cnfStyle w:val="000000100000" w:firstRow="0" w:lastRow="0" w:firstColumn="0" w:lastColumn="0" w:oddVBand="0" w:evenVBand="0" w:oddHBand="1" w:evenHBand="0" w:firstRowFirstColumn="0" w:firstRowLastColumn="0" w:lastRowFirstColumn="0" w:lastRowLastColumn="0"/>
+              <w:pStyle w:val="BodyText"/>
             </w:pPr>
             <w:r>
               <w:t>Title [sic]</w:t>
@@ -633,11 +664,11 @@
         </w:tc>
         <w:tc>
           <w:tcPr>
-            <w:tcW w:w="0" w:type="dxa"/>
+            <w:tcW w:w="6072" w:type="dxa"/>
           </w:tcPr>
           <w:p>
             <w:pPr>
-              <w:cnfStyle w:val="000000100000" w:firstRow="0" w:lastRow="0" w:firstColumn="0" w:lastColumn="0" w:oddVBand="0" w:evenVBand="0" w:oddHBand="1" w:evenHBand="0" w:firstRowFirstColumn="0" w:firstRowLastColumn="0" w:lastRowFirstColumn="0" w:lastRowLastColumn="0"/>
+              <w:pStyle w:val="BodyText"/>
             </w:pPr>
             <w:r>
               <w:t>Details</w:t>
@@ -646,18 +677,14 @@
         </w:tc>
       </w:tr>
       <w:tr>
-        <w:trPr>
-          <w:cantSplit/>
-        </w:trPr>
         <w:tc>
           <w:tcPr>
-            <w:cnfStyle w:val="001000000000" w:firstRow="0" w:lastRow="0" w:firstColumn="1" w:lastColumn="0" w:oddVBand="0" w:evenVBand="0" w:oddHBand="0" w:evenHBand="0" w:firstRowFirstColumn="0" w:firstRowLastColumn="0" w:lastRowFirstColumn="0" w:lastRowLastColumn="0"/>
-            <w:tcW w:w="0" w:type="dxa"/>
+            <w:tcW w:w="983" w:type="dxa"/>
             <w:vAlign w:val="bottom"/>
           </w:tcPr>
           <w:p>
             <w:pPr>
-              <w:jc w:val="left"/>
+              <w:pStyle w:val="BodyText"/>
             </w:pPr>
             <w:r>
               <w:t>50885</w:t>
@@ -666,33 +693,25 @@
         </w:tc>
         <w:tc>
           <w:tcPr>
-            <w:tcW w:w="0" w:type="dxa"/>
+            <w:tcW w:w="2976" w:type="dxa"/>
             <w:vAlign w:val="bottom"/>
           </w:tcPr>
           <w:p>
             <w:pPr>
-              <w:jc w:val="left"/>
-              <w:cnfStyle w:val="000000000000" w:firstRow="0" w:lastRow="0" w:firstColumn="0" w:lastColumn="0" w:oddVBand="0" w:evenVBand="0" w:oddHBand="0" w:evenHBand="0" w:firstRowFirstColumn="0" w:firstRowLastColumn="0" w:lastRowFirstColumn="0" w:lastRowLastColumn="0"/>
-              <w:rPr>
-                <w:lang w:val="en-US"/>
-              </w:rPr>
+              <w:pStyle w:val="BodyText"/>
             </w:pPr>
             <w:r>
-              <w:rPr>
-                <w:lang w:val="en-US"/>
-              </w:rPr>
               <w:t>Tag ITRs are not listed alphabetically on Tagged Item Search Results</w:t>
             </w:r>
           </w:p>
         </w:tc>
         <w:tc>
           <w:tcPr>
-            <w:tcW w:w="0" w:type="dxa"/>
+            <w:tcW w:w="6072" w:type="dxa"/>
           </w:tcPr>
           <w:p>
             <w:pPr>
-              <w:jc w:val="left"/>
-              <w:cnfStyle w:val="000000000000" w:firstRow="0" w:lastRow="0" w:firstColumn="0" w:lastColumn="0" w:oddVBand="0" w:evenVBand="0" w:oddHBand="0" w:evenHBand="0" w:firstRowFirstColumn="0" w:firstRowLastColumn="0" w:lastRowFirstColumn="0" w:lastRowLastColumn="0"/>
+              <w:pStyle w:val="BodyText"/>
             </w:pPr>
             <w:r>
               <w:t>The Tag ITRs Results are displayed as a CSV List on the Tagged Item Search Results, these should have been displayed alphabetically by ITR Name but weren’t.  This has now been corrected.</w:t>
@@ -703,53 +722,42 @@
       <w:tr>
         <w:trPr>
           <w:cnfStyle w:val="000000100000" w:firstRow="0" w:lastRow="0" w:firstColumn="0" w:lastColumn="0" w:oddVBand="0" w:evenVBand="0" w:oddHBand="1" w:evenHBand="0" w:firstRowFirstColumn="0" w:firstRowLastColumn="0" w:lastRowFirstColumn="0" w:lastRowLastColumn="0"/>
-          <w:cantSplit/>
         </w:trPr>
         <w:tc>
           <w:tcPr>
-            <w:cnfStyle w:val="001000000000" w:firstRow="0" w:lastRow="0" w:firstColumn="1" w:lastColumn="0" w:oddVBand="0" w:evenVBand="0" w:oddHBand="0" w:evenHBand="0" w:firstRowFirstColumn="0" w:firstRowLastColumn="0" w:lastRowFirstColumn="0" w:lastRowLastColumn="0"/>
-            <w:tcW w:w="0" w:type="dxa"/>
+            <w:tcW w:w="983" w:type="dxa"/>
             <w:vAlign w:val="bottom"/>
           </w:tcPr>
           <w:p>
             <w:pPr>
-              <w:jc w:val="left"/>
+              <w:pStyle w:val="BodyText"/>
             </w:pPr>
             <w:r>
-              <w:lastRenderedPageBreak/>
               <w:t>50677</w:t>
             </w:r>
           </w:p>
         </w:tc>
         <w:tc>
           <w:tcPr>
-            <w:tcW w:w="0" w:type="dxa"/>
+            <w:tcW w:w="2976" w:type="dxa"/>
             <w:vAlign w:val="bottom"/>
           </w:tcPr>
           <w:p>
             <w:pPr>
-              <w:jc w:val="left"/>
-              <w:cnfStyle w:val="000000100000" w:firstRow="0" w:lastRow="0" w:firstColumn="0" w:lastColumn="0" w:oddVBand="0" w:evenVBand="0" w:oddHBand="1" w:evenHBand="0" w:firstRowFirstColumn="0" w:firstRowLastColumn="0" w:lastRowFirstColumn="0" w:lastRowLastColumn="0"/>
-              <w:rPr>
-                <w:lang w:val="en-US"/>
-              </w:rPr>
+              <w:pStyle w:val="BodyText"/>
             </w:pPr>
             <w:r>
-              <w:rPr>
-                <w:lang w:val="en-US"/>
-              </w:rPr>
               <w:t>Ref Table Menu Extends off the screen</w:t>
             </w:r>
           </w:p>
         </w:tc>
         <w:tc>
           <w:tcPr>
-            <w:tcW w:w="0" w:type="dxa"/>
+            <w:tcW w:w="6072" w:type="dxa"/>
           </w:tcPr>
           <w:p>
             <w:pPr>
               <w:jc w:val="left"/>
-              <w:cnfStyle w:val="000000100000" w:firstRow="0" w:lastRow="0" w:firstColumn="0" w:lastColumn="0" w:oddVBand="0" w:evenVBand="0" w:oddHBand="1" w:evenHBand="0" w:firstRowFirstColumn="0" w:firstRowLastColumn="0" w:lastRowFirstColumn="0" w:lastRowLastColumn="0"/>
             </w:pPr>
             <w:r>
               <w:t xml:space="preserve">When you have </w:t>
@@ -765,8 +773,7 @@
           </w:p>
           <w:p>
             <w:pPr>
-              <w:jc w:val="left"/>
-              <w:cnfStyle w:val="000000100000" w:firstRow="0" w:lastRow="0" w:firstColumn="0" w:lastColumn="0" w:oddVBand="0" w:evenVBand="0" w:oddHBand="1" w:evenHBand="0" w:firstRowFirstColumn="0" w:firstRowLastColumn="0" w:lastRowFirstColumn="0" w:lastRowLastColumn="0"/>
+              <w:pStyle w:val="BodyText"/>
             </w:pPr>
             <w:r>
               <w:t>This has been resolved by allowing 3 columns for Reference Table when needed.</w:t>
@@ -775,18 +782,14 @@
         </w:tc>
       </w:tr>
       <w:tr>
-        <w:trPr>
-          <w:cantSplit/>
-        </w:trPr>
         <w:tc>
           <w:tcPr>
-            <w:cnfStyle w:val="001000000000" w:firstRow="0" w:lastRow="0" w:firstColumn="1" w:lastColumn="0" w:oddVBand="0" w:evenVBand="0" w:oddHBand="0" w:evenHBand="0" w:firstRowFirstColumn="0" w:firstRowLastColumn="0" w:lastRowFirstColumn="0" w:lastRowLastColumn="0"/>
-            <w:tcW w:w="0" w:type="dxa"/>
+            <w:tcW w:w="983" w:type="dxa"/>
             <w:vAlign w:val="bottom"/>
           </w:tcPr>
           <w:p>
             <w:pPr>
-              <w:jc w:val="left"/>
+              <w:pStyle w:val="BodyText"/>
             </w:pPr>
             <w:r>
               <w:t>49441</w:t>
@@ -795,33 +798,33 @@
         </w:tc>
         <w:tc>
           <w:tcPr>
-            <w:tcW w:w="0" w:type="dxa"/>
+            <w:tcW w:w="2976" w:type="dxa"/>
             <w:vAlign w:val="bottom"/>
           </w:tcPr>
           <w:p>
             <w:pPr>
-              <w:jc w:val="left"/>
-              <w:cnfStyle w:val="000000000000" w:firstRow="0" w:lastRow="0" w:firstColumn="0" w:lastColumn="0" w:oddVBand="0" w:evenVBand="0" w:oddHBand="0" w:evenHBand="0" w:firstRowFirstColumn="0" w:firstRowLastColumn="0" w:lastRowFirstColumn="0" w:lastRowLastColumn="0"/>
-              <w:rPr>
-                <w:lang w:val="en-US"/>
-              </w:rPr>
+              <w:pStyle w:val="BodyText"/>
             </w:pPr>
             <w:r>
-              <w:rPr>
-                <w:lang w:val="en-US"/>
-              </w:rPr>
-              <w:t>No History Logged when Hub User is edited on the Authorised Person Table</w:t>
+              <w:t xml:space="preserve">No History Logged when Hub User is edited on the </w:t>
+            </w:r>
+            <w:proofErr w:type="spellStart"/>
+            <w:r>
+              <w:t>Authorised</w:t>
+            </w:r>
+            <w:proofErr w:type="spellEnd"/>
+            <w:r>
+              <w:t xml:space="preserve"> Person Table</w:t>
             </w:r>
           </w:p>
         </w:tc>
         <w:tc>
           <w:tcPr>
-            <w:tcW w:w="0" w:type="dxa"/>
+            <w:tcW w:w="6072" w:type="dxa"/>
           </w:tcPr>
           <w:p>
             <w:pPr>
               <w:jc w:val="left"/>
-              <w:cnfStyle w:val="000000000000" w:firstRow="0" w:lastRow="0" w:firstColumn="0" w:lastColumn="0" w:oddVBand="0" w:evenVBand="0" w:oddHBand="0" w:evenHBand="0" w:firstRowFirstColumn="0" w:firstRowLastColumn="0" w:lastRowFirstColumn="0" w:lastRowLastColumn="0"/>
             </w:pPr>
             <w:r>
               <w:t>When the Hub User field was changed on the Authorised Person table this wasn’t recorded in the History section.</w:t>
@@ -829,8 +832,7 @@
           </w:p>
           <w:p>
             <w:pPr>
-              <w:jc w:val="left"/>
-              <w:cnfStyle w:val="000000000000" w:firstRow="0" w:lastRow="0" w:firstColumn="0" w:lastColumn="0" w:oddVBand="0" w:evenVBand="0" w:oddHBand="0" w:evenHBand="0" w:firstRowFirstColumn="0" w:firstRowLastColumn="0" w:lastRowFirstColumn="0" w:lastRowLastColumn="0"/>
+              <w:pStyle w:val="BodyText"/>
             </w:pPr>
             <w:r>
               <w:t>This has been fixed and now the change in user is correctly recorded</w:t>
@@ -841,69 +843,51 @@
       <w:tr>
         <w:trPr>
           <w:cnfStyle w:val="000000100000" w:firstRow="0" w:lastRow="0" w:firstColumn="0" w:lastColumn="0" w:oddVBand="0" w:evenVBand="0" w:oddHBand="1" w:evenHBand="0" w:firstRowFirstColumn="0" w:firstRowLastColumn="0" w:lastRowFirstColumn="0" w:lastRowLastColumn="0"/>
-          <w:cantSplit/>
         </w:trPr>
         <w:tc>
           <w:tcPr>
-            <w:cnfStyle w:val="001000000000" w:firstRow="0" w:lastRow="0" w:firstColumn="1" w:lastColumn="0" w:oddVBand="0" w:evenVBand="0" w:oddHBand="0" w:evenHBand="0" w:firstRowFirstColumn="0" w:firstRowLastColumn="0" w:lastRowFirstColumn="0" w:lastRowLastColumn="0"/>
-            <w:tcW w:w="0" w:type="dxa"/>
+            <w:tcW w:w="983" w:type="dxa"/>
             <w:vAlign w:val="bottom"/>
+          </w:tcPr>
+          <w:p>
+            <w:pPr>
+              <w:pStyle w:val="BodyText"/>
+            </w:pPr>
+            <w:r>
+              <w:lastRenderedPageBreak/>
+              <w:t>46850</w:t>
+            </w:r>
+          </w:p>
+        </w:tc>
+        <w:tc>
+          <w:tcPr>
+            <w:tcW w:w="2976" w:type="dxa"/>
+            <w:vAlign w:val="bottom"/>
+          </w:tcPr>
+          <w:p>
+            <w:pPr>
+              <w:pStyle w:val="BodyText"/>
+            </w:pPr>
+            <w:r>
+              <w:t>Digital Document: Character Limit for Comments</w:t>
+            </w:r>
+          </w:p>
+        </w:tc>
+        <w:tc>
+          <w:tcPr>
+            <w:tcW w:w="6072" w:type="dxa"/>
           </w:tcPr>
           <w:p>
             <w:pPr>
               <w:jc w:val="left"/>
             </w:pPr>
             <w:r>
-              <w:t>46850</w:t>
-            </w:r>
-          </w:p>
-        </w:tc>
-        <w:tc>
-          <w:tcPr>
-            <w:tcW w:w="0" w:type="dxa"/>
-            <w:vAlign w:val="bottom"/>
-          </w:tcPr>
-          <w:p>
-            <w:pPr>
-              <w:jc w:val="left"/>
-              <w:cnfStyle w:val="000000100000" w:firstRow="0" w:lastRow="0" w:firstColumn="0" w:lastColumn="0" w:oddVBand="0" w:evenVBand="0" w:oddHBand="1" w:evenHBand="0" w:firstRowFirstColumn="0" w:firstRowLastColumn="0" w:lastRowFirstColumn="0" w:lastRowLastColumn="0"/>
-              <w:rPr>
-                <w:lang w:val="en-US"/>
-              </w:rPr>
-            </w:pPr>
-            <w:r>
-              <w:rPr>
-                <w:lang w:val="en-US"/>
-              </w:rPr>
-              <w:t>Digital Document: Character Limit for Comments</w:t>
-            </w:r>
-          </w:p>
-        </w:tc>
-        <w:tc>
-          <w:tcPr>
-            <w:tcW w:w="0" w:type="dxa"/>
-          </w:tcPr>
-          <w:p>
-            <w:pPr>
-              <w:jc w:val="left"/>
-              <w:cnfStyle w:val="000000100000" w:firstRow="0" w:lastRow="0" w:firstColumn="0" w:lastColumn="0" w:oddVBand="0" w:evenVBand="0" w:oddHBand="1" w:evenHBand="0" w:firstRowFirstColumn="0" w:firstRowLastColumn="0" w:lastRowFirstColumn="0" w:lastRowLastColumn="0"/>
-            </w:pPr>
-            <w:r>
-              <w:t xml:space="preserve">The Digital Documents have a comment limit of 1000 characters but the largest the comment field can be </w:t>
-            </w:r>
-            <w:proofErr w:type="gramStart"/>
-            <w:r>
-              <w:t>is</w:t>
-            </w:r>
-            <w:proofErr w:type="gramEnd"/>
-            <w:r>
-              <w:t xml:space="preserve"> a few lines.   This normally doesn’t give enough space to write large comments.</w:t>
+              <w:t>The Digital Documents have a comment limit of 1000 characters but the largest the comment field can be is a few lines.   This normally doesn’t give enough space to write large comments.</w:t>
             </w:r>
           </w:p>
           <w:p>
             <w:pPr>
-              <w:jc w:val="left"/>
-              <w:cnfStyle w:val="000000100000" w:firstRow="0" w:lastRow="0" w:firstColumn="0" w:lastColumn="0" w:oddVBand="0" w:evenVBand="0" w:oddHBand="1" w:evenHBand="0" w:firstRowFirstColumn="0" w:firstRowLastColumn="0" w:lastRowFirstColumn="0" w:lastRowLastColumn="0"/>
+              <w:pStyle w:val="BodyText"/>
             </w:pPr>
             <w:r>
               <w:t xml:space="preserve">From v1.9 it’s now possible for the user to determine how large the comment box can be allowing much larger comments to be completed.  </w:t>
@@ -912,18 +896,14 @@
         </w:tc>
       </w:tr>
       <w:tr>
-        <w:trPr>
-          <w:cantSplit/>
-        </w:trPr>
         <w:tc>
           <w:tcPr>
-            <w:cnfStyle w:val="001000000000" w:firstRow="0" w:lastRow="0" w:firstColumn="1" w:lastColumn="0" w:oddVBand="0" w:evenVBand="0" w:oddHBand="0" w:evenHBand="0" w:firstRowFirstColumn="0" w:firstRowLastColumn="0" w:lastRowFirstColumn="0" w:lastRowLastColumn="0"/>
-            <w:tcW w:w="0" w:type="dxa"/>
+            <w:tcW w:w="983" w:type="dxa"/>
             <w:vAlign w:val="bottom"/>
           </w:tcPr>
           <w:p>
             <w:pPr>
-              <w:jc w:val="left"/>
+              <w:pStyle w:val="BodyText"/>
             </w:pPr>
             <w:r>
               <w:t>47880</w:t>
@@ -932,33 +912,25 @@
         </w:tc>
         <w:tc>
           <w:tcPr>
-            <w:tcW w:w="0" w:type="dxa"/>
+            <w:tcW w:w="2976" w:type="dxa"/>
             <w:vAlign w:val="bottom"/>
           </w:tcPr>
           <w:p>
             <w:pPr>
-              <w:jc w:val="left"/>
-              <w:cnfStyle w:val="000000000000" w:firstRow="0" w:lastRow="0" w:firstColumn="0" w:lastColumn="0" w:oddVBand="0" w:evenVBand="0" w:oddHBand="0" w:evenHBand="0" w:firstRowFirstColumn="0" w:firstRowLastColumn="0" w:lastRowFirstColumn="0" w:lastRowLastColumn="0"/>
-              <w:rPr>
-                <w:lang w:val="en-US"/>
-              </w:rPr>
+              <w:pStyle w:val="BodyText"/>
             </w:pPr>
             <w:r>
-              <w:rPr>
-                <w:lang w:val="en-US"/>
-              </w:rPr>
               <w:t>On Mobile Buttons appear to be overlapping with other buttons</w:t>
             </w:r>
           </w:p>
         </w:tc>
         <w:tc>
           <w:tcPr>
-            <w:tcW w:w="0" w:type="dxa"/>
+            <w:tcW w:w="6072" w:type="dxa"/>
           </w:tcPr>
           <w:p>
             <w:pPr>
               <w:jc w:val="left"/>
-              <w:cnfStyle w:val="000000000000" w:firstRow="0" w:lastRow="0" w:firstColumn="0" w:lastColumn="0" w:oddVBand="0" w:evenVBand="0" w:oddHBand="0" w:evenHBand="0" w:firstRowFirstColumn="0" w:firstRowLastColumn="0" w:lastRowFirstColumn="0" w:lastRowLastColumn="0"/>
             </w:pPr>
             <w:r>
               <w:t>When on mobile some of the buttons that are normally displayed side by side changed to be displayed one on top of the other to make more space.  When this happens, the buttons appeared to be overlapping.</w:t>
@@ -966,8 +938,7 @@
           </w:p>
           <w:p>
             <w:pPr>
-              <w:jc w:val="left"/>
-              <w:cnfStyle w:val="000000000000" w:firstRow="0" w:lastRow="0" w:firstColumn="0" w:lastColumn="0" w:oddVBand="0" w:evenVBand="0" w:oddHBand="0" w:evenHBand="0" w:firstRowFirstColumn="0" w:firstRowLastColumn="0" w:lastRowFirstColumn="0" w:lastRowLastColumn="0"/>
+              <w:pStyle w:val="BodyText"/>
             </w:pPr>
             <w:r>
               <w:t>Now on smaller screens there is an increase margin between the top and bottom of buttons to prevent this.</w:t>
@@ -978,17 +949,15 @@
       <w:tr>
         <w:trPr>
           <w:cnfStyle w:val="000000100000" w:firstRow="0" w:lastRow="0" w:firstColumn="0" w:lastColumn="0" w:oddVBand="0" w:evenVBand="0" w:oddHBand="1" w:evenHBand="0" w:firstRowFirstColumn="0" w:firstRowLastColumn="0" w:lastRowFirstColumn="0" w:lastRowLastColumn="0"/>
-          <w:cantSplit/>
         </w:trPr>
         <w:tc>
           <w:tcPr>
-            <w:cnfStyle w:val="001000000000" w:firstRow="0" w:lastRow="0" w:firstColumn="1" w:lastColumn="0" w:oddVBand="0" w:evenVBand="0" w:oddHBand="0" w:evenHBand="0" w:firstRowFirstColumn="0" w:firstRowLastColumn="0" w:lastRowFirstColumn="0" w:lastRowLastColumn="0"/>
-            <w:tcW w:w="0" w:type="dxa"/>
+            <w:tcW w:w="983" w:type="dxa"/>
             <w:vAlign w:val="bottom"/>
           </w:tcPr>
           <w:p>
             <w:pPr>
-              <w:jc w:val="left"/>
+              <w:pStyle w:val="BodyText"/>
             </w:pPr>
             <w:r>
               <w:t>50993</w:t>
@@ -997,33 +966,25 @@
         </w:tc>
         <w:tc>
           <w:tcPr>
-            <w:tcW w:w="0" w:type="dxa"/>
+            <w:tcW w:w="2976" w:type="dxa"/>
             <w:vAlign w:val="bottom"/>
           </w:tcPr>
           <w:p>
             <w:pPr>
-              <w:jc w:val="left"/>
-              <w:cnfStyle w:val="000000100000" w:firstRow="0" w:lastRow="0" w:firstColumn="0" w:lastColumn="0" w:oddVBand="0" w:evenVBand="0" w:oddHBand="1" w:evenHBand="0" w:firstRowFirstColumn="0" w:firstRowLastColumn="0" w:lastRowFirstColumn="0" w:lastRowLastColumn="0"/>
-              <w:rPr>
-                <w:lang w:val="en-US"/>
-              </w:rPr>
+              <w:pStyle w:val="BodyText"/>
             </w:pPr>
             <w:r>
-              <w:rPr>
-                <w:lang w:val="en-US"/>
-              </w:rPr>
               <w:t>Import – Result Files are not created for large Tag Imports</w:t>
             </w:r>
           </w:p>
         </w:tc>
         <w:tc>
           <w:tcPr>
-            <w:tcW w:w="0" w:type="dxa"/>
+            <w:tcW w:w="6072" w:type="dxa"/>
           </w:tcPr>
           <w:p>
             <w:pPr>
               <w:jc w:val="left"/>
-              <w:cnfStyle w:val="000000100000" w:firstRow="0" w:lastRow="0" w:firstColumn="0" w:lastColumn="0" w:oddVBand="0" w:evenVBand="0" w:oddHBand="1" w:evenHBand="0" w:firstRowFirstColumn="0" w:firstRowLastColumn="0" w:lastRowFirstColumn="0" w:lastRowLastColumn="0"/>
             </w:pPr>
             <w:r>
               <w:t>For Large Imports the result file creation was causing timeout errors.</w:t>
@@ -1031,8 +992,7 @@
           </w:p>
           <w:p>
             <w:pPr>
-              <w:jc w:val="left"/>
-              <w:cnfStyle w:val="000000100000" w:firstRow="0" w:lastRow="0" w:firstColumn="0" w:lastColumn="0" w:oddVBand="0" w:evenVBand="0" w:oddHBand="1" w:evenHBand="0" w:firstRowFirstColumn="0" w:firstRowLastColumn="0" w:lastRowFirstColumn="0" w:lastRowLastColumn="0"/>
+              <w:pStyle w:val="BodyText"/>
             </w:pPr>
             <w:r>
               <w:t xml:space="preserve">In version 1.9 we have changed the way the result files are created to use </w:t>
@@ -1051,16 +1011,26 @@
     </w:tbl>
     <w:p>
       <w:pPr>
-        <w:pStyle w:val="Heading2"/>
-      </w:pPr>
-      <w:bookmarkStart w:id="25" w:name="_Toc517953900"/>
+        <w:pStyle w:val="Heading1"/>
+        <w:numPr>
+          <w:ilvl w:val="0"/>
+          <w:numId w:val="0"/>
+        </w:numPr>
+        <w:ind w:left="850"/>
+      </w:pPr>
+      <w:bookmarkStart w:id="18" w:name="_Toc517953900"/>
+    </w:p>
+    <w:p>
+      <w:pPr>
+        <w:pStyle w:val="Heading1"/>
+      </w:pPr>
       <w:r>
         <w:t>Known</w:t>
       </w:r>
       <w:r>
         <w:t xml:space="preserve"> Issues</w:t>
       </w:r>
-      <w:bookmarkEnd w:id="25"/>
+      <w:bookmarkEnd w:id="18"/>
     </w:p>
     <w:p>
       <w:r>
@@ -1089,25 +1059,55 @@
           <w:rPr>
             <w:rStyle w:val="Hyperlink"/>
           </w:rPr>
-          <w:t>https://qedi-gotechnology.github.io/</w:t>
+          <w:t>https://gotechnology.github.io/</w:t>
         </w:r>
       </w:hyperlink>
       <w:r>
         <w:t xml:space="preserve"> </w:t>
       </w:r>
     </w:p>
+    <w:p/>
     <w:p>
       <w:pPr>
-        <w:pStyle w:val="Heading2"/>
-      </w:pPr>
-      <w:bookmarkStart w:id="26" w:name="_Toc517953901"/>
+        <w:spacing w:after="0" w:line="240" w:lineRule="auto"/>
+        <w:jc w:val="left"/>
+        <w:rPr>
+          <w:rFonts w:eastAsia="Times New Roman" w:cs="Segoe UI"/>
+          <w:b/>
+          <w:snapToGrid w:val="0"/>
+          <w:sz w:val="28"/>
+          <w:szCs w:val="32"/>
+        </w:rPr>
+      </w:pPr>
+      <w:bookmarkStart w:id="19" w:name="_Toc517953901"/>
       <w:r>
+        <w:br w:type="page"/>
+      </w:r>
+    </w:p>
+    <w:p>
+      <w:pPr>
+        <w:pStyle w:val="Heading1"/>
+      </w:pPr>
+      <w:r>
+        <w:lastRenderedPageBreak/>
         <w:t>Features</w:t>
       </w:r>
-      <w:bookmarkEnd w:id="26"/>
+      <w:bookmarkEnd w:id="19"/>
     </w:p>
     <w:p>
-      <w:bookmarkStart w:id="27" w:name="_Toc517953902"/>
+      <w:bookmarkStart w:id="20" w:name="_Toc517953902"/>
+      <w:bookmarkEnd w:id="2"/>
+      <w:bookmarkEnd w:id="3"/>
+      <w:bookmarkEnd w:id="4"/>
+      <w:bookmarkEnd w:id="5"/>
+      <w:bookmarkEnd w:id="6"/>
+      <w:bookmarkEnd w:id="7"/>
+      <w:bookmarkEnd w:id="8"/>
+      <w:bookmarkEnd w:id="9"/>
+      <w:bookmarkEnd w:id="10"/>
+      <w:bookmarkEnd w:id="11"/>
+      <w:bookmarkEnd w:id="12"/>
+      <w:bookmarkEnd w:id="13"/>
       <w:r>
         <w:t>The following functionality has been added in v1.10:</w:t>
       </w:r>
@@ -1122,7 +1122,7 @@
         <w:pStyle w:val="ListParagraph"/>
         <w:numPr>
           <w:ilvl w:val="0"/>
-          <w:numId w:val="38"/>
+          <w:numId w:val="30"/>
         </w:numPr>
       </w:pPr>
       <w:r>
@@ -1134,7 +1134,7 @@
         <w:pStyle w:val="ListParagraph"/>
         <w:numPr>
           <w:ilvl w:val="0"/>
-          <w:numId w:val="38"/>
+          <w:numId w:val="30"/>
         </w:numPr>
       </w:pPr>
       <w:r>
@@ -1146,7 +1146,7 @@
         <w:pStyle w:val="ListParagraph"/>
         <w:numPr>
           <w:ilvl w:val="0"/>
-          <w:numId w:val="38"/>
+          <w:numId w:val="30"/>
         </w:numPr>
       </w:pPr>
       <w:r>
@@ -1158,7 +1158,7 @@
         <w:pStyle w:val="ListParagraph"/>
         <w:numPr>
           <w:ilvl w:val="0"/>
-          <w:numId w:val="38"/>
+          <w:numId w:val="30"/>
         </w:numPr>
       </w:pPr>
       <w:r>
@@ -1170,7 +1170,7 @@
         <w:pStyle w:val="ListParagraph"/>
         <w:numPr>
           <w:ilvl w:val="0"/>
-          <w:numId w:val="38"/>
+          <w:numId w:val="30"/>
         </w:numPr>
       </w:pPr>
       <w:r>
@@ -1182,7 +1182,7 @@
         <w:pStyle w:val="ListParagraph"/>
         <w:numPr>
           <w:ilvl w:val="0"/>
-          <w:numId w:val="38"/>
+          <w:numId w:val="30"/>
         </w:numPr>
       </w:pPr>
       <w:r>
@@ -1194,7 +1194,7 @@
         <w:pStyle w:val="ListParagraph"/>
         <w:numPr>
           <w:ilvl w:val="0"/>
-          <w:numId w:val="38"/>
+          <w:numId w:val="30"/>
         </w:numPr>
       </w:pPr>
       <w:r>
@@ -1206,11 +1206,10 @@
         <w:pStyle w:val="ListParagraph"/>
         <w:numPr>
           <w:ilvl w:val="0"/>
-          <w:numId w:val="38"/>
+          <w:numId w:val="30"/>
         </w:numPr>
       </w:pPr>
       <w:r>
-        <w:lastRenderedPageBreak/>
         <w:t>Scheduled Report Screens</w:t>
       </w:r>
     </w:p>
@@ -1224,7 +1223,7 @@
         <w:pStyle w:val="ListParagraph"/>
         <w:numPr>
           <w:ilvl w:val="0"/>
-          <w:numId w:val="39"/>
+          <w:numId w:val="29"/>
         </w:numPr>
       </w:pPr>
       <w:r>
@@ -1236,31 +1235,26 @@
         <w:pStyle w:val="ListParagraph"/>
         <w:numPr>
           <w:ilvl w:val="0"/>
-          <w:numId w:val="39"/>
+          <w:numId w:val="29"/>
         </w:numPr>
       </w:pPr>
       <w:r>
         <w:t>API – Level Header Changes</w:t>
       </w:r>
     </w:p>
+    <w:p/>
     <w:p>
       <w:pPr>
-        <w:pStyle w:val="Heading3"/>
-      </w:pPr>
-      <w:bookmarkStart w:id="28" w:name="_Hlk520127587"/>
+        <w:pStyle w:val="Heading2"/>
+      </w:pPr>
+      <w:bookmarkStart w:id="21" w:name="_Hlk520127587"/>
       <w:r>
-        <w:t>Import Performance Improvements</w:t>
-      </w:r>
-      <w:r>
-        <w:t xml:space="preserve"> </w:t>
+        <w:t xml:space="preserve">Import Performance Improvements </w:t>
       </w:r>
     </w:p>
     <w:p>
       <w:r>
-        <w:t>The</w:t>
-      </w:r>
-      <w:r>
-        <w:t xml:space="preserve"> length of time hub2 takes to import large data sets has been significantly reduced due to improvements in the efficiency of the data handling process. Import Performance is a key focus for future releases, so we anticipate further improvements in future. </w:t>
+        <w:t xml:space="preserve">The length of time hub2 takes to import large data sets has been significantly reduced due to improvements in the efficiency of the data handling process. Import Performance is a key focus for future releases, so we anticipate further improvements in future. </w:t>
       </w:r>
     </w:p>
     <w:p>
@@ -1274,7 +1268,7 @@
           <w:noProof/>
         </w:rPr>
         <w:drawing>
-          <wp:inline distT="0" distB="0" distL="0" distR="0" wp14:anchorId="0C0B2F10" wp14:editId="2E17B075">
+          <wp:inline distT="0" distB="0" distL="0" distR="0" wp14:anchorId="398836B2" wp14:editId="39A72FF8">
             <wp:extent cx="6661150" cy="2491105"/>
             <wp:effectExtent l="0" t="0" r="6350" b="4445"/>
             <wp:docPr id="23" name="Chart 23">
@@ -1307,8 +1301,9 @@
         <w:rPr>
           <w:noProof/>
         </w:rPr>
+        <w:lastRenderedPageBreak/>
         <w:drawing>
-          <wp:inline distT="0" distB="0" distL="0" distR="0" wp14:anchorId="117E1BC8" wp14:editId="13D512E6">
+          <wp:inline distT="0" distB="0" distL="0" distR="0" wp14:anchorId="5DE806BF" wp14:editId="2957BC6F">
             <wp:extent cx="6661150" cy="2491105"/>
             <wp:effectExtent l="0" t="0" r="6350" b="4445"/>
             <wp:docPr id="24" name="Chart 24">
@@ -1333,25 +1328,19 @@
         <w:pStyle w:val="Figure"/>
       </w:pPr>
       <w:r>
-        <w:t>Chart showing the time taken for updat</w:t>
-      </w:r>
-      <w:r>
-        <w:t>ing</w:t>
-      </w:r>
-      <w:r>
-        <w:t xml:space="preserve"> data via the Tag Import, based on number of Tags updated</w:t>
+        <w:t>Chart showing the time taken for updating data via the Tag Import, based on number of Tags updated</w:t>
       </w:r>
     </w:p>
+    <w:p/>
     <w:p>
       <w:pPr>
-        <w:pStyle w:val="Heading3"/>
-      </w:pPr>
-      <w:bookmarkStart w:id="29" w:name="_Toc524437842"/>
+        <w:pStyle w:val="Heading2"/>
+      </w:pPr>
+      <w:bookmarkStart w:id="22" w:name="_Toc524437842"/>
       <w:r>
-        <w:lastRenderedPageBreak/>
         <w:t>Digital Document Results: On Screen Improvements</w:t>
       </w:r>
-      <w:bookmarkEnd w:id="29"/>
+      <w:bookmarkEnd w:id="22"/>
     </w:p>
     <w:p>
       <w:r>
@@ -1363,33 +1352,12 @@
     </w:p>
     <w:p>
       <w:r>
-        <w:t xml:space="preserve">The Digital Document Result </w:t>
-      </w:r>
-      <w:r>
-        <w:t>page</w:t>
-      </w:r>
-      <w:r>
-        <w:t xml:space="preserve"> has been improved to make it easier to</w:t>
-      </w:r>
-      <w:r>
-        <w:t xml:space="preserve"> record</w:t>
-      </w:r>
-      <w:r>
-        <w:t xml:space="preserve"> progress.  </w:t>
+        <w:t xml:space="preserve">The Digital Document Result page has been improved to make it easier to record progress.  </w:t>
       </w:r>
     </w:p>
     <w:p>
       <w:r>
-        <w:t>Each</w:t>
-      </w:r>
-      <w:r>
-        <w:t xml:space="preserve"> Task Type (Date, Signature, Checkbox and Comments) have now been given their own row</w:t>
-      </w:r>
-      <w:r>
-        <w:t>.</w:t>
-      </w:r>
-      <w:r>
-        <w:t xml:space="preserve"> </w:t>
+        <w:t xml:space="preserve">Each Task Type (Date, Signature, Checkbox and Comments) have now been given their own row. </w:t>
       </w:r>
     </w:p>
     <w:p>
@@ -1407,7 +1375,7 @@
           <w:lang w:eastAsia="en-GB"/>
         </w:rPr>
         <w:drawing>
-          <wp:inline distT="0" distB="0" distL="0" distR="0" wp14:anchorId="1B0F8F1C" wp14:editId="56799D85">
+          <wp:inline distT="0" distB="0" distL="0" distR="0" wp14:anchorId="25E4A925" wp14:editId="5039BA78">
             <wp:extent cx="6221653" cy="1773140"/>
             <wp:effectExtent l="0" t="0" r="8255" b="0"/>
             <wp:docPr id="17" name="Picture 17"/>
@@ -1472,13 +1440,31 @@
     </w:p>
     <w:p>
       <w:pPr>
-        <w:pStyle w:val="Heading3"/>
-      </w:pPr>
-      <w:bookmarkStart w:id="30" w:name="_Toc524437841"/>
+        <w:spacing w:after="0" w:line="240" w:lineRule="auto"/>
+        <w:jc w:val="left"/>
+        <w:rPr>
+          <w:rFonts w:eastAsia="Times New Roman"/>
+          <w:b/>
+          <w:snapToGrid w:val="0"/>
+          <w:color w:val="884C91"/>
+          <w:sz w:val="24"/>
+          <w:szCs w:val="24"/>
+        </w:rPr>
+      </w:pPr>
+      <w:bookmarkStart w:id="23" w:name="_Toc524437841"/>
       <w:r>
+        <w:br w:type="page"/>
+      </w:r>
+    </w:p>
+    <w:p>
+      <w:pPr>
+        <w:pStyle w:val="Heading2"/>
+      </w:pPr>
+      <w:r>
+        <w:lastRenderedPageBreak/>
         <w:t>Digital Document Results: Task Images</w:t>
       </w:r>
-      <w:bookmarkEnd w:id="30"/>
+      <w:bookmarkEnd w:id="23"/>
     </w:p>
     <w:p>
       <w:pPr>
@@ -1502,10 +1488,10 @@
           <w:noProof/>
         </w:rPr>
         <w:drawing>
-          <wp:inline distT="0" distB="0" distL="0" distR="0" wp14:anchorId="470C01CC" wp14:editId="65645887">
+          <wp:inline distT="0" distB="0" distL="0" distR="0" wp14:anchorId="51B3791D" wp14:editId="6D3A4079">
             <wp:extent cx="6665008" cy="1097280"/>
             <wp:effectExtent l="0" t="0" r="2540" b="7620"/>
-            <wp:docPr id="14" name="Picture 14"/>
+            <wp:docPr id="2" name="Picture 2"/>
             <wp:cNvGraphicFramePr>
               <a:graphicFrameLocks xmlns:a="http://schemas.openxmlformats.org/drawingml/2006/main" noChangeAspect="1"/>
             </wp:cNvGraphicFramePr>
@@ -1554,12 +1540,11 @@
         <w:rPr>
           <w:noProof/>
         </w:rPr>
-        <w:lastRenderedPageBreak/>
         <w:drawing>
-          <wp:inline distT="0" distB="0" distL="0" distR="0" wp14:anchorId="19B42331" wp14:editId="40350D1E">
+          <wp:inline distT="0" distB="0" distL="0" distR="0" wp14:anchorId="6EC85438" wp14:editId="1653E8B3">
             <wp:extent cx="5979381" cy="3287805"/>
             <wp:effectExtent l="0" t="0" r="2540" b="8255"/>
-            <wp:docPr id="11" name="Picture 11"/>
+            <wp:docPr id="3" name="Picture 3"/>
             <wp:cNvGraphicFramePr>
               <a:graphicFrameLocks xmlns:a="http://schemas.openxmlformats.org/drawingml/2006/main" noChangeAspect="1"/>
             </wp:cNvGraphicFramePr>
@@ -1608,13 +1593,13 @@
     <w:p/>
     <w:p>
       <w:pPr>
-        <w:pStyle w:val="Heading3"/>
-      </w:pPr>
-      <w:bookmarkStart w:id="31" w:name="_Toc524437843"/>
+        <w:pStyle w:val="Heading2"/>
+      </w:pPr>
+      <w:bookmarkStart w:id="24" w:name="_Toc524437843"/>
       <w:r>
         <w:t>Additional Aliased Fields: Operation, Operation Type &amp; Phase</w:t>
       </w:r>
-      <w:bookmarkEnd w:id="31"/>
+      <w:bookmarkEnd w:id="24"/>
     </w:p>
     <w:p>
       <w:pPr>
@@ -1631,25 +1616,37 @@
     </w:p>
     <w:p>
       <w:r>
-        <w:t>Operation, Operation Type and Phase</w:t>
-      </w:r>
-      <w:r>
-        <w:t xml:space="preserve"> Fields</w:t>
-      </w:r>
-      <w:r>
-        <w:t xml:space="preserve"> can now be aliased in the Level A Add Edit screen.</w:t>
+        <w:t>Operation, Operation Type and Phase Fields can now be aliased in the Level A Add Edit screen.</w:t>
       </w:r>
     </w:p>
     <w:p/>
     <w:p>
       <w:pPr>
-        <w:pStyle w:val="Heading3"/>
-      </w:pPr>
-      <w:bookmarkStart w:id="32" w:name="_Toc524437844"/>
+        <w:spacing w:after="0" w:line="240" w:lineRule="auto"/>
+        <w:jc w:val="left"/>
+        <w:rPr>
+          <w:rFonts w:eastAsia="Times New Roman"/>
+          <w:b/>
+          <w:snapToGrid w:val="0"/>
+          <w:color w:val="884C91"/>
+          <w:sz w:val="24"/>
+          <w:szCs w:val="24"/>
+        </w:rPr>
+      </w:pPr>
+      <w:bookmarkStart w:id="25" w:name="_Toc524437844"/>
       <w:r>
+        <w:br w:type="page"/>
+      </w:r>
+    </w:p>
+    <w:p>
+      <w:pPr>
+        <w:pStyle w:val="Heading2"/>
+      </w:pPr>
+      <w:r>
+        <w:lastRenderedPageBreak/>
         <w:t>New Procedure Fields</w:t>
       </w:r>
-      <w:bookmarkEnd w:id="32"/>
+      <w:bookmarkEnd w:id="25"/>
     </w:p>
     <w:p>
       <w:r>
@@ -1672,25 +1669,16 @@
         <w:t xml:space="preserve"> and Issue Date fields have also been renamed to Authorised For Issue By and Authorised For Issue Date. Procedures can now be assigned to Authorised Persons and notifications will be sent out on assignment.</w:t>
       </w:r>
     </w:p>
+    <w:p/>
     <w:p>
       <w:pPr>
-        <w:spacing w:after="0" w:line="240" w:lineRule="auto"/>
-        <w:jc w:val="left"/>
-      </w:pPr>
+        <w:pStyle w:val="Heading2"/>
+      </w:pPr>
+      <w:bookmarkStart w:id="26" w:name="_Toc524437845"/>
       <w:r>
-        <w:br w:type="page"/>
-      </w:r>
-    </w:p>
-    <w:p>
-      <w:pPr>
-        <w:pStyle w:val="Heading3"/>
-      </w:pPr>
-      <w:bookmarkStart w:id="33" w:name="_Toc524437845"/>
-      <w:r>
-        <w:lastRenderedPageBreak/>
         <w:t>New Drawing Fields</w:t>
       </w:r>
-      <w:bookmarkEnd w:id="33"/>
+      <w:bookmarkEnd w:id="26"/>
     </w:p>
     <w:p>
       <w:pPr>
@@ -1702,13 +1690,7 @@
         <w:rPr>
           <w:b/>
         </w:rPr>
-        <w:t>For more detail see Sections 24.3.2.2</w:t>
-      </w:r>
-      <w:r>
-        <w:rPr>
-          <w:b/>
-        </w:rPr>
-        <w:t xml:space="preserve"> – Drawings</w:t>
+        <w:t>For more detail see Sections 24.3.2.2 – Drawings</w:t>
       </w:r>
     </w:p>
     <w:p>
@@ -1724,7 +1706,7 @@
           <w:noProof/>
         </w:rPr>
         <w:drawing>
-          <wp:inline distT="0" distB="0" distL="0" distR="0" wp14:anchorId="77DD6437" wp14:editId="0A83348D">
+          <wp:inline distT="0" distB="0" distL="0" distR="0" wp14:anchorId="2C12D459" wp14:editId="69693272">
             <wp:extent cx="6128413" cy="2948532"/>
             <wp:effectExtent l="19050" t="19050" r="24765" b="23495"/>
             <wp:docPr id="22" name="Picture 22"/>
@@ -1775,25 +1757,37 @@
     </w:p>
     <w:p>
       <w:r>
-        <w:t>Two new fields have been added to the Drawing Sectio</w:t>
-      </w:r>
-      <w:r>
-        <w:t>n</w:t>
-      </w:r>
-      <w:r>
-        <w:t xml:space="preserve">: Sheet and Originator. These are free text fields with limits of 30 and 50 characters respectively. </w:t>
+        <w:t xml:space="preserve">Two new fields have been added to the Drawing Section: Sheet and Originator. These are free text fields with limits of 30 and 50 characters respectively. </w:t>
       </w:r>
     </w:p>
     <w:p/>
     <w:p>
       <w:pPr>
-        <w:pStyle w:val="Heading3"/>
-      </w:pPr>
-      <w:bookmarkStart w:id="34" w:name="_Toc524437846"/>
+        <w:spacing w:after="0" w:line="240" w:lineRule="auto"/>
+        <w:jc w:val="left"/>
+        <w:rPr>
+          <w:rFonts w:eastAsia="Times New Roman"/>
+          <w:b/>
+          <w:snapToGrid w:val="0"/>
+          <w:color w:val="884C91"/>
+          <w:sz w:val="24"/>
+          <w:szCs w:val="24"/>
+        </w:rPr>
+      </w:pPr>
+      <w:bookmarkStart w:id="27" w:name="_Toc524437846"/>
       <w:r>
+        <w:br w:type="page"/>
+      </w:r>
+    </w:p>
+    <w:p>
+      <w:pPr>
+        <w:pStyle w:val="Heading2"/>
+      </w:pPr>
+      <w:r>
+        <w:lastRenderedPageBreak/>
         <w:t>Job Card Assignment</w:t>
       </w:r>
-      <w:bookmarkEnd w:id="34"/>
+      <w:bookmarkEnd w:id="27"/>
     </w:p>
     <w:p>
       <w:pPr>
@@ -1821,7 +1815,7 @@
           <w:noProof/>
         </w:rPr>
         <w:drawing>
-          <wp:inline distT="0" distB="0" distL="0" distR="0" wp14:anchorId="3C2F378E" wp14:editId="6533CE2F">
+          <wp:inline distT="0" distB="0" distL="0" distR="0" wp14:anchorId="03C130A2" wp14:editId="25737BF0">
             <wp:extent cx="6152267" cy="2988747"/>
             <wp:effectExtent l="19050" t="19050" r="20320" b="21590"/>
             <wp:docPr id="18" name="Picture 18"/>
@@ -1880,17 +1874,13 @@
     </w:p>
     <w:p>
       <w:r>
-        <w:lastRenderedPageBreak/>
-        <w:t xml:space="preserve">Job Cards can now be assigned to users in the same manner as Tag ITRs and Punch List Items. </w:t>
-      </w:r>
-      <w:r>
-        <w:t xml:space="preserve">  As with Tag ITRs and Job Cards when a user is assigned to a Job Card a notification is sent to that user.</w:t>
+        <w:t>Job Cards can now be assigned to users in the same manner as Tag ITRs and Punch List Items.   As with Tag ITRs and Job Cards when a user is assigned to a Job Card a notification is sent to that user.</w:t>
       </w:r>
     </w:p>
     <w:p/>
     <w:p>
       <w:pPr>
-        <w:pStyle w:val="Heading3"/>
+        <w:pStyle w:val="Heading2"/>
       </w:pPr>
       <w:r>
         <w:t>API – Additional Entities</w:t>
@@ -1912,7 +1902,7 @@
     <w:p/>
     <w:p>
       <w:pPr>
-        <w:pStyle w:val="Heading3"/>
+        <w:pStyle w:val="Heading2"/>
       </w:pPr>
       <w:r>
         <w:t>API - Level Header Changes</w:t>
@@ -1939,33 +1929,18 @@
         <w:t xml:space="preserve"> to keep them consistent. </w:t>
       </w:r>
     </w:p>
-    <w:bookmarkEnd w:id="2"/>
-    <w:bookmarkEnd w:id="3"/>
-    <w:bookmarkEnd w:id="4"/>
-    <w:bookmarkEnd w:id="5"/>
-    <w:bookmarkEnd w:id="6"/>
-    <w:bookmarkEnd w:id="7"/>
-    <w:bookmarkEnd w:id="8"/>
-    <w:bookmarkEnd w:id="9"/>
-    <w:bookmarkEnd w:id="10"/>
-    <w:bookmarkEnd w:id="11"/>
-    <w:bookmarkEnd w:id="12"/>
-    <w:bookmarkEnd w:id="13"/>
-    <w:bookmarkEnd w:id="27"/>
-    <w:bookmarkEnd w:id="28"/>
+    <w:bookmarkEnd w:id="20"/>
+    <w:bookmarkEnd w:id="21"/>
+    <w:p/>
     <w:p/>
     <w:sectPr>
       <w:headerReference w:type="default" r:id="rId19"/>
       <w:footerReference w:type="default" r:id="rId20"/>
-      <w:pgSz w:w="11906" w:h="16838"/>
-      <w:pgMar w:top="1560" w:right="707" w:bottom="1276" w:left="709" w:header="624" w:footer="0" w:gutter="0"/>
-      <w:pgBorders w:offsetFrom="page">
-        <w:top w:val="single" w:sz="4" w:space="24" w:color="auto"/>
-        <w:left w:val="single" w:sz="4" w:space="24" w:color="auto"/>
-        <w:bottom w:val="single" w:sz="4" w:space="24" w:color="auto"/>
-        <w:right w:val="single" w:sz="4" w:space="24" w:color="auto"/>
-      </w:pgBorders>
+      <w:headerReference w:type="first" r:id="rId21"/>
+      <w:pgSz w:w="11906" w:h="16838" w:code="9"/>
+      <w:pgMar w:top="851" w:right="1134" w:bottom="567" w:left="1134" w:header="1701" w:footer="851" w:gutter="0"/>
       <w:cols w:space="708"/>
+      <w:titlePg/>
       <w:docGrid w:linePitch="360"/>
     </w:sectPr>
   </w:body>
@@ -2008,130 +1983,128 @@
 <w:ftr xmlns:wpc="http://schemas.microsoft.com/office/word/2010/wordprocessingCanvas" xmlns:cx="http://schemas.microsoft.com/office/drawing/2014/chartex" xmlns:cx1="http://schemas.microsoft.com/office/drawing/2015/9/8/chartex" xmlns:cx2="http://schemas.microsoft.com/office/drawing/2015/10/21/chartex" xmlns:cx3="http://schemas.microsoft.com/office/drawing/2016/5/9/chartex" xmlns:cx4="http://schemas.microsoft.com/office/drawing/2016/5/10/chartex" xmlns:cx5="http://schemas.microsoft.com/office/drawing/2016/5/11/chartex" xmlns:cx6="http://schemas.microsoft.com/office/drawing/2016/5/12/chartex" xmlns:cx7="http://schemas.microsoft.com/office/drawing/2016/5/13/chartex" xmlns:cx8="http://schemas.microsoft.com/office/drawing/2016/5/14/chartex" xmlns:mc="http://schemas.openxmlformats.org/markup-compatibility/2006" xmlns:aink="http://schemas.microsoft.com/office/drawing/2016/ink" xmlns:am3d="http://schemas.microsoft.com/office/drawing/2017/model3d" xmlns:o="urn:schemas-microsoft-com:office:office" xmlns:r="http://schemas.openxmlformats.org/officeDocument/2006/relationships" xmlns:m="http://schemas.openxmlformats.org/officeDocument/2006/math" xmlns:v="urn:schemas-microsoft-com:vml" xmlns:wp14="http://schemas.microsoft.com/office/word/2010/wordprocessingDrawing" xmlns:wp="http://schemas.openxmlformats.org/drawingml/2006/wordprocessingDrawing" xmlns:w10="urn:schemas-microsoft-com:office:word" xmlns:w="http://schemas.openxmlformats.org/wordprocessingml/2006/main" xmlns:w14="http://schemas.microsoft.com/office/word/2010/wordml" xmlns:w15="http://schemas.microsoft.com/office/word/2012/wordml" xmlns:w16cid="http://schemas.microsoft.com/office/word/2016/wordml/cid" xmlns:w16se="http://schemas.microsoft.com/office/word/2015/wordml/symex" xmlns:wpg="http://schemas.microsoft.com/office/word/2010/wordprocessingGroup" xmlns:wpi="http://schemas.microsoft.com/office/word/2010/wordprocessingInk" xmlns:wne="http://schemas.microsoft.com/office/word/2006/wordml" xmlns:wps="http://schemas.microsoft.com/office/word/2010/wordprocessingShape" mc:Ignorable="w14 w15 w16se w16cid wp14">
   <w:p>
     <w:pPr>
-      <w:pStyle w:val="Footer"/>
-      <w:tabs>
-        <w:tab w:val="clear" w:pos="9356"/>
-        <w:tab w:val="right" w:pos="10490"/>
-      </w:tabs>
+      <w:spacing w:after="0" w:line="260" w:lineRule="exact"/>
+      <w:jc w:val="left"/>
     </w:pPr>
     <w:r>
-      <mc:AlternateContent>
-        <mc:Choice Requires="wps">
-          <w:drawing>
-            <wp:inline distT="0" distB="0" distL="0" distR="0" wp14:anchorId="3A65215E" wp14:editId="491AED31">
-              <wp:extent cx="6686550" cy="0"/>
-              <wp:effectExtent l="0" t="0" r="0" b="0"/>
-              <wp:docPr id="21" name="AutoShape 50" descr="Seperates document body from footer" title="Footer line"/>
-              <wp:cNvGraphicFramePr>
-                <a:graphicFrameLocks xmlns:a="http://schemas.openxmlformats.org/drawingml/2006/main"/>
-              </wp:cNvGraphicFramePr>
-              <a:graphic xmlns:a="http://schemas.openxmlformats.org/drawingml/2006/main">
-                <a:graphicData uri="http://schemas.microsoft.com/office/word/2010/wordprocessingShape">
-                  <wps:wsp>
-                    <wps:cNvCnPr>
-                      <a:cxnSpLocks noChangeShapeType="1"/>
-                    </wps:cNvCnPr>
-                    <wps:spPr bwMode="auto">
-                      <a:xfrm>
-                        <a:off x="0" y="0"/>
-                        <a:ext cx="6686550" cy="0"/>
-                      </a:xfrm>
-                      <a:prstGeom prst="straightConnector1">
-                        <a:avLst/>
-                      </a:prstGeom>
-                      <a:noFill/>
-                      <a:ln w="25400">
-                        <a:solidFill>
-                          <a:srgbClr val="002D62"/>
-                        </a:solidFill>
-                        <a:round/>
-                        <a:headEnd/>
-                        <a:tailEnd/>
-                      </a:ln>
-                      <a:extLst>
-                        <a:ext uri="{909E8E84-426E-40DD-AFC4-6F175D3DCCD1}">
-                          <a14:hiddenFill xmlns:a14="http://schemas.microsoft.com/office/drawing/2010/main">
-                            <a:noFill/>
-                          </a14:hiddenFill>
-                        </a:ext>
-                      </a:extLst>
-                    </wps:spPr>
-                    <wps:bodyPr/>
-                  </wps:wsp>
-                </a:graphicData>
-              </a:graphic>
-            </wp:inline>
-          </w:drawing>
-        </mc:Choice>
-        <mc:Fallback>
-          <w:pict>
-            <v:shapetype w14:anchorId="6CD77AF1" id="_x0000_t32" coordsize="21600,21600" o:spt="32" o:oned="t" path="m,l21600,21600e" filled="f">
-              <v:path arrowok="t" fillok="f" o:connecttype="none"/>
-              <o:lock v:ext="edit" shapetype="t"/>
-            </v:shapetype>
-            <v:shape id="AutoShape 50" o:spid="_x0000_s1026" type="#_x0000_t32" alt="Title: Footer line - Description: Seperates document body from footer" style="width:526.5pt;height:0;visibility:visible;mso-wrap-style:square;mso-left-percent:-10001;mso-top-percent:-10001;mso-position-horizontal:absolute;mso-position-horizontal-relative:char;mso-position-vertical:absolute;mso-position-vertical-relative:line;mso-left-percent:-10001;mso-top-percent:-10001" o:gfxdata="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" strokecolor="#002d62" strokeweight="2pt">
-              <w10:anchorlock/>
-            </v:shape>
-          </w:pict>
-        </mc:Fallback>
-      </mc:AlternateContent>
+      <w:rPr>
+        <w:rFonts w:ascii="Arial" w:eastAsia="Times New Roman" w:hAnsi="Arial" w:cs="Tahoma"/>
+        <w:noProof/>
+        <w:sz w:val="18"/>
+        <w:szCs w:val="18"/>
+        <w:lang w:eastAsia="en-GB"/>
+      </w:rPr>
+      <w:drawing>
+        <wp:anchor distT="0" distB="0" distL="114300" distR="114300" simplePos="0" relativeHeight="251665408" behindDoc="1" locked="0" layoutInCell="1" allowOverlap="1" wp14:anchorId="4EFF27DD" wp14:editId="0AC47CFE">
+          <wp:simplePos x="0" y="0"/>
+          <wp:positionH relativeFrom="page">
+            <wp:align>right</wp:align>
+          </wp:positionH>
+          <wp:positionV relativeFrom="page">
+            <wp:align>bottom</wp:align>
+          </wp:positionV>
+          <wp:extent cx="1651635" cy="935355"/>
+          <wp:effectExtent l="0" t="0" r="5715" b="0"/>
+          <wp:wrapNone/>
+          <wp:docPr id="11" name="Picture 11"/>
+          <wp:cNvGraphicFramePr>
+            <a:graphicFrameLocks xmlns:a="http://schemas.openxmlformats.org/drawingml/2006/main" noChangeAspect="1"/>
+          </wp:cNvGraphicFramePr>
+          <a:graphic xmlns:a="http://schemas.openxmlformats.org/drawingml/2006/main">
+            <a:graphicData uri="http://schemas.openxmlformats.org/drawingml/2006/picture">
+              <pic:pic xmlns:pic="http://schemas.openxmlformats.org/drawingml/2006/picture">
+                <pic:nvPicPr>
+                  <pic:cNvPr id="0" name="logo_dots.png"/>
+                  <pic:cNvPicPr/>
+                </pic:nvPicPr>
+                <pic:blipFill>
+                  <a:blip r:embed="rId1" cstate="print">
+                    <a:extLst>
+                      <a:ext uri="{28A0092B-C50C-407E-A947-70E740481C1C}">
+                        <a14:useLocalDpi xmlns:a14="http://schemas.microsoft.com/office/drawing/2010/main" val="0"/>
+                      </a:ext>
+                    </a:extLst>
+                  </a:blip>
+                  <a:stretch>
+                    <a:fillRect/>
+                  </a:stretch>
+                </pic:blipFill>
+                <pic:spPr>
+                  <a:xfrm>
+                    <a:off x="0" y="0"/>
+                    <a:ext cx="1651635" cy="935355"/>
+                  </a:xfrm>
+                  <a:prstGeom prst="rect">
+                    <a:avLst/>
+                  </a:prstGeom>
+                </pic:spPr>
+              </pic:pic>
+            </a:graphicData>
+          </a:graphic>
+          <wp14:sizeRelH relativeFrom="page">
+            <wp14:pctWidth>0</wp14:pctWidth>
+          </wp14:sizeRelH>
+          <wp14:sizeRelV relativeFrom="page">
+            <wp14:pctHeight>0</wp14:pctHeight>
+          </wp14:sizeRelV>
+        </wp:anchor>
+      </w:drawing>
     </w:r>
     <w:r>
-      <w:tab/>
+      <w:rPr>
+        <w:rFonts w:ascii="Arial" w:eastAsia="Times New Roman" w:hAnsi="Arial" w:cs="Tahoma"/>
+        <w:sz w:val="18"/>
+        <w:szCs w:val="18"/>
+        <w:lang w:eastAsia="en-GB"/>
+      </w:rPr>
+      <w:br/>
     </w:r>
     <w:r>
-      <w:t>Page</w:t>
-    </w:r>
-    <w:r>
-      <w:t xml:space="preserve"> </w:t>
-    </w:r>
-    <w:r>
+      <w:rPr>
+        <w:rFonts w:ascii="Arial" w:eastAsia="Times New Roman" w:hAnsi="Arial" w:cs="Tahoma"/>
+        <w:sz w:val="18"/>
+        <w:szCs w:val="18"/>
+        <w:lang w:eastAsia="en-GB"/>
+      </w:rPr>
       <w:fldChar w:fldCharType="begin"/>
     </w:r>
     <w:r>
+      <w:rPr>
+        <w:rFonts w:ascii="Arial" w:eastAsia="Times New Roman" w:hAnsi="Arial" w:cs="Tahoma"/>
+        <w:sz w:val="18"/>
+        <w:szCs w:val="18"/>
+        <w:lang w:eastAsia="en-GB"/>
+      </w:rPr>
       <w:instrText xml:space="preserve"> PAGE  \* Arabic  \* MERGEFORMAT </w:instrText>
     </w:r>
     <w:r>
+      <w:rPr>
+        <w:rFonts w:ascii="Arial" w:eastAsia="Times New Roman" w:hAnsi="Arial" w:cs="Tahoma"/>
+        <w:sz w:val="18"/>
+        <w:szCs w:val="18"/>
+        <w:lang w:eastAsia="en-GB"/>
+      </w:rPr>
       <w:fldChar w:fldCharType="separate"/>
     </w:r>
     <w:r>
+      <w:rPr>
+        <w:rFonts w:ascii="Arial" w:eastAsia="Times New Roman" w:hAnsi="Arial" w:cs="Tahoma"/>
+        <w:sz w:val="18"/>
+        <w:szCs w:val="18"/>
+        <w:lang w:eastAsia="en-GB"/>
+      </w:rPr>
       <w:t>2</w:t>
     </w:r>
     <w:r>
+      <w:rPr>
+        <w:rFonts w:ascii="Arial" w:eastAsia="Times New Roman" w:hAnsi="Arial" w:cs="Tahoma"/>
+        <w:sz w:val="18"/>
+        <w:szCs w:val="18"/>
+        <w:lang w:eastAsia="en-GB"/>
+      </w:rPr>
       <w:fldChar w:fldCharType="end"/>
     </w:r>
-    <w:r>
-      <w:t xml:space="preserve"> of </w:t>
-    </w:r>
-    <w:r>
-      <w:fldChar w:fldCharType="begin"/>
-    </w:r>
-    <w:r>
-      <w:instrText xml:space="preserve"> NUMPAGES  \* Arabic  \* MERGEFORMAT </w:instrText>
-    </w:r>
-    <w:r>
-      <w:fldChar w:fldCharType="separate"/>
-    </w:r>
-    <w:r>
-      <w:t>6</w:t>
-    </w:r>
-    <w:r>
-      <w:fldChar w:fldCharType="end"/>
-    </w:r>
-    <w:r>
-      <w:tab/>
-      <w:t xml:space="preserve">Revision </w:t>
-    </w:r>
-    <w:r>
-      <w:t>0</w:t>
-    </w:r>
   </w:p>
-  <w:p>
-    <w:pPr>
-      <w:pStyle w:val="Footer"/>
-    </w:pPr>
-  </w:p>
-  <w:p/>
 </w:ftr>
 </file>
 
@@ -2172,24 +2145,32 @@
 <file path=word/header1.xml><?xml version="1.0" encoding="utf-8"?>
 <w:hdr xmlns:wpc="http://schemas.microsoft.com/office/word/2010/wordprocessingCanvas" xmlns:cx="http://schemas.microsoft.com/office/drawing/2014/chartex" xmlns:cx1="http://schemas.microsoft.com/office/drawing/2015/9/8/chartex" xmlns:cx2="http://schemas.microsoft.com/office/drawing/2015/10/21/chartex" xmlns:cx3="http://schemas.microsoft.com/office/drawing/2016/5/9/chartex" xmlns:cx4="http://schemas.microsoft.com/office/drawing/2016/5/10/chartex" xmlns:cx5="http://schemas.microsoft.com/office/drawing/2016/5/11/chartex" xmlns:cx6="http://schemas.microsoft.com/office/drawing/2016/5/12/chartex" xmlns:cx7="http://schemas.microsoft.com/office/drawing/2016/5/13/chartex" xmlns:cx8="http://schemas.microsoft.com/office/drawing/2016/5/14/chartex" xmlns:mc="http://schemas.openxmlformats.org/markup-compatibility/2006" xmlns:aink="http://schemas.microsoft.com/office/drawing/2016/ink" xmlns:am3d="http://schemas.microsoft.com/office/drawing/2017/model3d" xmlns:o="urn:schemas-microsoft-com:office:office" xmlns:r="http://schemas.openxmlformats.org/officeDocument/2006/relationships" xmlns:m="http://schemas.openxmlformats.org/officeDocument/2006/math" xmlns:v="urn:schemas-microsoft-com:vml" xmlns:wp14="http://schemas.microsoft.com/office/word/2010/wordprocessingDrawing" xmlns:wp="http://schemas.openxmlformats.org/drawingml/2006/wordprocessingDrawing" xmlns:w10="urn:schemas-microsoft-com:office:word" xmlns:w="http://schemas.openxmlformats.org/wordprocessingml/2006/main" xmlns:w14="http://schemas.microsoft.com/office/word/2010/wordml" xmlns:w15="http://schemas.microsoft.com/office/word/2012/wordml" xmlns:w16cid="http://schemas.microsoft.com/office/word/2016/wordml/cid" xmlns:w16se="http://schemas.microsoft.com/office/word/2015/wordml/symex" xmlns:wpg="http://schemas.microsoft.com/office/word/2010/wordprocessingGroup" xmlns:wpi="http://schemas.microsoft.com/office/word/2010/wordprocessingInk" xmlns:wne="http://schemas.microsoft.com/office/word/2006/wordml" xmlns:wps="http://schemas.microsoft.com/office/word/2010/wordprocessingShape" mc:Ignorable="w14 w15 w16se w16cid wp14">
   <w:p>
+    <w:pPr>
+      <w:pStyle w:val="Header"/>
+      <w:tabs>
+        <w:tab w:val="clear" w:pos="4513"/>
+        <w:tab w:val="clear" w:pos="9026"/>
+        <w:tab w:val="left" w:pos="8550"/>
+      </w:tabs>
+    </w:pPr>
     <w:r>
       <w:rPr>
         <w:noProof/>
         <w:lang w:eastAsia="en-GB"/>
       </w:rPr>
       <w:drawing>
-        <wp:anchor distT="0" distB="0" distL="114300" distR="114300" simplePos="0" relativeHeight="251658240" behindDoc="0" locked="0" layoutInCell="1" allowOverlap="1" wp14:anchorId="2F7855C4" wp14:editId="3B388CDF">
+        <wp:anchor distT="0" distB="0" distL="114300" distR="114300" simplePos="0" relativeHeight="251663360" behindDoc="1" locked="0" layoutInCell="1" allowOverlap="1" wp14:anchorId="7E3CDC30" wp14:editId="0762B037">
           <wp:simplePos x="0" y="0"/>
-          <wp:positionH relativeFrom="margin">
+          <wp:positionH relativeFrom="page">
             <wp:align>right</wp:align>
           </wp:positionH>
-          <wp:positionV relativeFrom="paragraph">
-            <wp:posOffset>2540</wp:posOffset>
+          <wp:positionV relativeFrom="page">
+            <wp:align>top</wp:align>
           </wp:positionV>
-          <wp:extent cx="819150" cy="524510"/>
-          <wp:effectExtent l="0" t="0" r="0" b="8890"/>
+          <wp:extent cx="2160905" cy="977900"/>
+          <wp:effectExtent l="0" t="0" r="0" b="0"/>
           <wp:wrapSquare wrapText="bothSides"/>
-          <wp:docPr id="12" name="Picture 28" descr="qedi logo"/>
+          <wp:docPr id="10" name="Picture 10"/>
           <wp:cNvGraphicFramePr>
             <a:graphicFrameLocks xmlns:a="http://schemas.openxmlformats.org/drawingml/2006/main" noChangeAspect="1"/>
           </wp:cNvGraphicFramePr>
@@ -2197,38 +2178,113 @@
             <a:graphicData uri="http://schemas.openxmlformats.org/drawingml/2006/picture">
               <pic:pic xmlns:pic="http://schemas.openxmlformats.org/drawingml/2006/picture">
                 <pic:nvPicPr>
-                  <pic:cNvPr id="0" name="Picture 28" descr="Qedi_Logos/QEDI_Logo_2_Col_Coated_Positive.eps"/>
-                  <pic:cNvPicPr>
-                    <a:picLocks noChangeAspect="1" noChangeArrowheads="1"/>
-                  </pic:cNvPicPr>
+                  <pic:cNvPr id="0" name="logo.png"/>
+                  <pic:cNvPicPr/>
                 </pic:nvPicPr>
                 <pic:blipFill>
-                  <a:blip r:embed="rId1">
+                  <a:blip r:embed="rId1" cstate="print">
                     <a:extLst>
                       <a:ext uri="{28A0092B-C50C-407E-A947-70E740481C1C}">
                         <a14:useLocalDpi xmlns:a14="http://schemas.microsoft.com/office/drawing/2010/main" val="0"/>
                       </a:ext>
                     </a:extLst>
                   </a:blip>
-                  <a:srcRect/>
                   <a:stretch>
                     <a:fillRect/>
                   </a:stretch>
                 </pic:blipFill>
-                <pic:spPr bwMode="auto">
+                <pic:spPr>
                   <a:xfrm>
                     <a:off x="0" y="0"/>
-                    <a:ext cx="819150" cy="524510"/>
+                    <a:ext cx="2160905" cy="977900"/>
                   </a:xfrm>
                   <a:prstGeom prst="rect">
                     <a:avLst/>
                   </a:prstGeom>
                   <a:noFill/>
-                  <a:ln w="9525">
+                  <a:ln>
                     <a:noFill/>
-                    <a:miter lim="800000"/>
-                    <a:headEnd/>
-                    <a:tailEnd/>
+                  </a:ln>
+                </pic:spPr>
+              </pic:pic>
+            </a:graphicData>
+          </a:graphic>
+          <wp14:sizeRelH relativeFrom="page">
+            <wp14:pctWidth>0</wp14:pctWidth>
+          </wp14:sizeRelH>
+          <wp14:sizeRelV relativeFrom="page">
+            <wp14:pctHeight>0</wp14:pctHeight>
+          </wp14:sizeRelV>
+        </wp:anchor>
+      </w:drawing>
+    </w:r>
+  </w:p>
+</w:hdr>
+</file>
+
+<file path=word/header2.xml><?xml version="1.0" encoding="utf-8"?>
+<w:hdr xmlns:wpc="http://schemas.microsoft.com/office/word/2010/wordprocessingCanvas" xmlns:cx="http://schemas.microsoft.com/office/drawing/2014/chartex" xmlns:cx1="http://schemas.microsoft.com/office/drawing/2015/9/8/chartex" xmlns:cx2="http://schemas.microsoft.com/office/drawing/2015/10/21/chartex" xmlns:cx3="http://schemas.microsoft.com/office/drawing/2016/5/9/chartex" xmlns:cx4="http://schemas.microsoft.com/office/drawing/2016/5/10/chartex" xmlns:cx5="http://schemas.microsoft.com/office/drawing/2016/5/11/chartex" xmlns:cx6="http://schemas.microsoft.com/office/drawing/2016/5/12/chartex" xmlns:cx7="http://schemas.microsoft.com/office/drawing/2016/5/13/chartex" xmlns:cx8="http://schemas.microsoft.com/office/drawing/2016/5/14/chartex" xmlns:mc="http://schemas.openxmlformats.org/markup-compatibility/2006" xmlns:aink="http://schemas.microsoft.com/office/drawing/2016/ink" xmlns:am3d="http://schemas.microsoft.com/office/drawing/2017/model3d" xmlns:o="urn:schemas-microsoft-com:office:office" xmlns:r="http://schemas.openxmlformats.org/officeDocument/2006/relationships" xmlns:m="http://schemas.openxmlformats.org/officeDocument/2006/math" xmlns:v="urn:schemas-microsoft-com:vml" xmlns:wp14="http://schemas.microsoft.com/office/word/2010/wordprocessingDrawing" xmlns:wp="http://schemas.openxmlformats.org/drawingml/2006/wordprocessingDrawing" xmlns:w10="urn:schemas-microsoft-com:office:word" xmlns:w="http://schemas.openxmlformats.org/wordprocessingml/2006/main" xmlns:w14="http://schemas.microsoft.com/office/word/2010/wordml" xmlns:w15="http://schemas.microsoft.com/office/word/2012/wordml" xmlns:w16cid="http://schemas.microsoft.com/office/word/2016/wordml/cid" xmlns:w16se="http://schemas.microsoft.com/office/word/2015/wordml/symex" xmlns:wpg="http://schemas.microsoft.com/office/word/2010/wordprocessingGroup" xmlns:wpi="http://schemas.microsoft.com/office/word/2010/wordprocessingInk" xmlns:wne="http://schemas.microsoft.com/office/word/2006/wordml" xmlns:wps="http://schemas.microsoft.com/office/word/2010/wordprocessingShape" mc:Ignorable="w14 w15 w16se w16cid wp14">
+  <w:p>
+    <w:pPr>
+      <w:pStyle w:val="Header"/>
+      <w:tabs>
+        <w:tab w:val="clear" w:pos="4513"/>
+        <w:tab w:val="clear" w:pos="9026"/>
+        <w:tab w:val="left" w:pos="900"/>
+      </w:tabs>
+    </w:pPr>
+    <w:r>
+      <w:rPr>
+        <w:rFonts w:cs="Arial"/>
+        <w:noProof/>
+        <w:lang w:eastAsia="en-GB"/>
+      </w:rPr>
+      <w:drawing>
+        <wp:anchor distT="0" distB="0" distL="114300" distR="114300" simplePos="0" relativeHeight="251661312" behindDoc="1" locked="0" layoutInCell="1" allowOverlap="1" wp14:anchorId="5ED1DBDB" wp14:editId="15C92F1F">
+          <wp:simplePos x="0" y="0"/>
+          <wp:positionH relativeFrom="page">
+            <wp:align>left</wp:align>
+          </wp:positionH>
+          <wp:positionV relativeFrom="page">
+            <wp:align>bottom</wp:align>
+          </wp:positionV>
+          <wp:extent cx="7558405" cy="10691495"/>
+          <wp:effectExtent l="0" t="0" r="4445" b="0"/>
+          <wp:wrapNone/>
+          <wp:docPr id="9" name="Picture 9"/>
+          <wp:cNvGraphicFramePr>
+            <a:graphicFrameLocks xmlns:a="http://schemas.openxmlformats.org/drawingml/2006/main" noChangeAspect="1"/>
+          </wp:cNvGraphicFramePr>
+          <a:graphic xmlns:a="http://schemas.openxmlformats.org/drawingml/2006/main">
+            <a:graphicData uri="http://schemas.openxmlformats.org/drawingml/2006/picture">
+              <pic:pic xmlns:pic="http://schemas.openxmlformats.org/drawingml/2006/picture">
+                <pic:nvPicPr>
+                  <pic:cNvPr id="0" name="Document covers ASSET A43.png"/>
+                  <pic:cNvPicPr/>
+                </pic:nvPicPr>
+                <pic:blipFill>
+                  <a:blip r:embed="rId1" cstate="print">
+                    <a:extLst>
+                      <a:ext uri="{28A0092B-C50C-407E-A947-70E740481C1C}">
+                        <a14:useLocalDpi xmlns:a14="http://schemas.microsoft.com/office/drawing/2010/main" val="0"/>
+                      </a:ext>
+                    </a:extLst>
+                  </a:blip>
+                  <a:stretch>
+                    <a:fillRect/>
+                  </a:stretch>
+                </pic:blipFill>
+                <pic:spPr>
+                  <a:xfrm>
+                    <a:off x="0" y="0"/>
+                    <a:ext cx="7558405" cy="10691495"/>
+                  </a:xfrm>
+                  <a:prstGeom prst="rect">
+                    <a:avLst/>
+                  </a:prstGeom>
+                  <a:noFill/>
+                  <a:ln>
+                    <a:noFill/>
                   </a:ln>
                 </pic:spPr>
               </pic:pic>
@@ -2244,82 +2300,9 @@
       </w:drawing>
     </w:r>
     <w:r>
-      <w:rPr>
-        <w:noProof/>
-        <w:lang w:eastAsia="en-GB"/>
-      </w:rPr>
-      <mc:AlternateContent>
-        <mc:Choice Requires="wps">
-          <w:drawing>
-            <wp:anchor distT="0" distB="0" distL="114300" distR="114300" simplePos="0" relativeHeight="251659264" behindDoc="0" locked="0" layoutInCell="1" allowOverlap="1" wp14:anchorId="36EC3818" wp14:editId="2C6F7440">
-              <wp:simplePos x="0" y="0"/>
-              <wp:positionH relativeFrom="margin">
-                <wp:align>left</wp:align>
-              </wp:positionH>
-              <wp:positionV relativeFrom="paragraph">
-                <wp:posOffset>592455</wp:posOffset>
-              </wp:positionV>
-              <wp:extent cx="6661150" cy="0"/>
-              <wp:effectExtent l="0" t="0" r="0" b="0"/>
-              <wp:wrapNone/>
-              <wp:docPr id="41" name="AutoShape 50" descr="Seperates header from document body" title="Header line"/>
-              <wp:cNvGraphicFramePr>
-                <a:graphicFrameLocks xmlns:a="http://schemas.openxmlformats.org/drawingml/2006/main"/>
-              </wp:cNvGraphicFramePr>
-              <a:graphic xmlns:a="http://schemas.openxmlformats.org/drawingml/2006/main">
-                <a:graphicData uri="http://schemas.microsoft.com/office/word/2010/wordprocessingShape">
-                  <wps:wsp>
-                    <wps:cNvCnPr>
-                      <a:cxnSpLocks noChangeShapeType="1"/>
-                    </wps:cNvCnPr>
-                    <wps:spPr bwMode="auto">
-                      <a:xfrm>
-                        <a:off x="0" y="0"/>
-                        <a:ext cx="6661150" cy="0"/>
-                      </a:xfrm>
-                      <a:prstGeom prst="straightConnector1">
-                        <a:avLst/>
-                      </a:prstGeom>
-                      <a:noFill/>
-                      <a:ln w="25400">
-                        <a:solidFill>
-                          <a:srgbClr val="002D62"/>
-                        </a:solidFill>
-                        <a:round/>
-                        <a:headEnd/>
-                        <a:tailEnd/>
-                      </a:ln>
-                      <a:extLst>
-                        <a:ext uri="{909E8E84-426E-40DD-AFC4-6F175D3DCCD1}">
-                          <a14:hiddenFill xmlns:a14="http://schemas.microsoft.com/office/drawing/2010/main">
-                            <a:noFill/>
-                          </a14:hiddenFill>
-                        </a:ext>
-                      </a:extLst>
-                    </wps:spPr>
-                    <wps:bodyPr/>
-                  </wps:wsp>
-                </a:graphicData>
-              </a:graphic>
-            </wp:anchor>
-          </w:drawing>
-        </mc:Choice>
-        <mc:Fallback>
-          <w:pict>
-            <v:shapetype w14:anchorId="6749E1D8" id="_x0000_t32" coordsize="21600,21600" o:spt="32" o:oned="t" path="m,l21600,21600e" filled="f">
-              <v:path arrowok="t" fillok="f" o:connecttype="none"/>
-              <o:lock v:ext="edit" shapetype="t"/>
-            </v:shapetype>
-            <v:shape id="AutoShape 50" o:spid="_x0000_s1026" type="#_x0000_t32" alt="Title: Header line - Description: Seperates header from document body" style="position:absolute;margin-left:0;margin-top:46.65pt;width:524.5pt;height:0;z-index:251659264;visibility:visible;mso-wrap-style:square;mso-wrap-distance-left:9pt;mso-wrap-distance-top:0;mso-wrap-distance-right:9pt;mso-wrap-distance-bottom:0;mso-position-horizontal:left;mso-position-horizontal-relative:margin;mso-position-vertical:absolute;mso-position-vertical-relative:text" o:gfxdata="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" strokecolor="#002d62" strokeweight="2pt">
-              <w10:wrap anchorx="margin"/>
-            </v:shape>
-          </w:pict>
-        </mc:Fallback>
-      </mc:AlternateContent>
+      <w:tab/>
     </w:r>
   </w:p>
-  <w:p/>
-  <w:p/>
 </w:hdr>
 </file>
 
@@ -2893,7 +2876,7 @@
   <w:abstractNum w:abstractNumId="5" w15:restartNumberingAfterBreak="0">
     <w:nsid w:val="1AC77C4E"/>
     <w:multiLevelType w:val="hybridMultilevel"/>
-    <w:tmpl w:val="84CC0050"/>
+    <w:tmpl w:val="8D8A4A8C"/>
     <w:lvl w:ilvl="0" w:tplc="263AFA1E">
       <w:start w:val="1"/>
       <w:numFmt w:val="decimal"/>
@@ -4790,12 +4773,12 @@
   <w:abstractNum w:abstractNumId="22" w15:restartNumberingAfterBreak="0">
     <w:nsid w:val="4C0777F3"/>
     <w:multiLevelType w:val="multilevel"/>
-    <w:tmpl w:val="27F4342C"/>
+    <w:tmpl w:val="6B480496"/>
     <w:lvl w:ilvl="0">
       <w:start w:val="1"/>
       <w:numFmt w:val="decimal"/>
       <w:pStyle w:val="Heading1"/>
-      <w:lvlText w:val="SECTION %1."/>
+      <w:lvlText w:val="%1."/>
       <w:lvlJc w:val="left"/>
       <w:pPr>
         <w:ind w:left="567" w:hanging="567"/>
@@ -4808,7 +4791,7 @@
       <w:start w:val="1"/>
       <w:numFmt w:val="decimal"/>
       <w:pStyle w:val="Heading2"/>
-      <w:lvlText w:val="Section %1.%2."/>
+      <w:lvlText w:val="%1.%2."/>
       <w:lvlJc w:val="left"/>
       <w:pPr>
         <w:ind w:left="567" w:hanging="567"/>
@@ -5293,7 +5276,7 @@
   <w:abstractNum w:abstractNumId="26" w15:restartNumberingAfterBreak="0">
     <w:nsid w:val="529973EC"/>
     <w:multiLevelType w:val="hybridMultilevel"/>
-    <w:tmpl w:val="E940FCB2"/>
+    <w:tmpl w:val="B302DAF2"/>
     <w:lvl w:ilvl="0" w:tplc="08090001">
       <w:start w:val="1"/>
       <w:numFmt w:val="bullet"/>
@@ -6524,6 +6507,18 @@
       <w:startOverride w:val="1"/>
     </w:lvlOverride>
   </w:num>
+  <w:num w:numId="41">
+    <w:abstractNumId w:val="5"/>
+    <w:lvlOverride w:ilvl="0">
+      <w:startOverride w:val="1"/>
+    </w:lvlOverride>
+  </w:num>
+  <w:num w:numId="42">
+    <w:abstractNumId w:val="5"/>
+    <w:lvlOverride w:ilvl="0">
+      <w:startOverride w:val="1"/>
+    </w:lvlOverride>
+  </w:num>
   <w:numIdMacAtCleanup w:val="19"/>
 </w:numbering>
 </file>
@@ -6605,7 +6600,7 @@
     <w:lsdException w:name="Closing" w:semiHidden="1" w:unhideWhenUsed="1"/>
     <w:lsdException w:name="Signature" w:semiHidden="1" w:unhideWhenUsed="1"/>
     <w:lsdException w:name="Default Paragraph Font" w:semiHidden="1" w:uiPriority="1" w:unhideWhenUsed="1"/>
-    <w:lsdException w:name="Body Text" w:semiHidden="1" w:unhideWhenUsed="1"/>
+    <w:lsdException w:name="Body Text" w:semiHidden="1" w:uiPriority="0" w:unhideWhenUsed="1" w:qFormat="1"/>
     <w:lsdException w:name="Body Text Indent" w:semiHidden="1" w:unhideWhenUsed="1"/>
     <w:lsdException w:name="List Continue" w:semiHidden="1" w:unhideWhenUsed="1"/>
     <w:lsdException w:name="List Continue 2" w:semiHidden="1" w:unhideWhenUsed="1"/>
@@ -6794,7 +6789,7 @@
     <w:lsdException w:name="Colorful List Accent 6" w:uiPriority="72"/>
     <w:lsdException w:name="Colorful Grid Accent 6" w:uiPriority="73"/>
     <w:lsdException w:name="Bibliography" w:semiHidden="1" w:unhideWhenUsed="1"/>
-    <w:lsdException w:name="TOC Heading" w:semiHidden="1" w:uiPriority="39" w:unhideWhenUsed="1" w:qFormat="1"/>
+    <w:lsdException w:name="TOC Heading" w:semiHidden="1" w:uiPriority="39" w:unhideWhenUsed="1"/>
     <w:lsdException w:name="Plain Table 1" w:uiPriority="41"/>
     <w:lsdException w:name="Plain Table 2" w:uiPriority="42"/>
     <w:lsdException w:name="Plain Table 3" w:uiPriority="43"/>
@@ -6908,13 +6903,13 @@
     <w:name w:val="Normal"/>
     <w:uiPriority w:val="5"/>
     <w:qFormat/>
-    <w:rsid w:val="00BD1732"/>
+    <w:rsid w:val="004476C8"/>
     <w:pPr>
       <w:spacing w:after="120" w:line="276" w:lineRule="auto"/>
       <w:jc w:val="both"/>
     </w:pPr>
     <w:rPr>
-      <w:sz w:val="22"/>
+      <w:rFonts w:ascii="Segoe UI" w:hAnsi="Segoe UI"/>
       <w:szCs w:val="22"/>
       <w:lang w:val="en-GB"/>
     </w:rPr>
@@ -6927,60 +6922,49 @@
     <w:autoRedefine/>
     <w:uiPriority w:val="9"/>
     <w:qFormat/>
-    <w:rsid w:val="00825E44"/>
+    <w:rsid w:val="004476C8"/>
     <w:pPr>
-      <w:keepNext/>
       <w:numPr>
         <w:numId w:val="3"/>
       </w:numPr>
-      <w:shd w:val="clear" w:color="auto" w:fill="002D62"/>
-      <w:tabs>
-        <w:tab w:val="left" w:pos="1843"/>
-      </w:tabs>
-      <w:spacing w:before="240" w:after="480" w:line="240" w:lineRule="auto"/>
+      <w:spacing w:before="60" w:line="240" w:lineRule="auto"/>
+      <w:jc w:val="left"/>
       <w:outlineLvl w:val="0"/>
     </w:pPr>
     <w:rPr>
-      <w:rFonts w:eastAsia="Times New Roman"/>
+      <w:rFonts w:eastAsia="Times New Roman" w:cs="Segoe UI"/>
       <w:b/>
-      <w:bCs/>
-      <w:caps/>
-      <w:color w:val="FFFFFF" w:themeColor="background1"/>
-      <w:sz w:val="32"/>
+      <w:snapToGrid w:val="0"/>
+      <w:sz w:val="24"/>
       <w:szCs w:val="32"/>
     </w:rPr>
   </w:style>
   <w:style w:type="paragraph" w:styleId="Heading2">
     <w:name w:val="heading 2"/>
-    <w:basedOn w:val="Heading1"/>
+    <w:basedOn w:val="Normal"/>
     <w:next w:val="Normal"/>
     <w:link w:val="Heading2Char"/>
     <w:autoRedefine/>
     <w:uiPriority w:val="1"/>
     <w:qFormat/>
-    <w:rsid w:val="00466D3B"/>
+    <w:rsid w:val="00886982"/>
     <w:pPr>
+      <w:keepNext/>
       <w:numPr>
         <w:ilvl w:val="1"/>
+        <w:numId w:val="3"/>
       </w:numPr>
-      <w:pBdr>
-        <w:top w:val="single" w:sz="4" w:space="1" w:color="002060"/>
-        <w:bottom w:val="single" w:sz="4" w:space="2" w:color="002060"/>
-      </w:pBdr>
-      <w:shd w:val="clear" w:color="auto" w:fill="auto"/>
-      <w:tabs>
-        <w:tab w:val="decimal" w:pos="1843"/>
-      </w:tabs>
+      <w:spacing w:before="60" w:line="240" w:lineRule="auto"/>
+      <w:jc w:val="left"/>
       <w:outlineLvl w:val="1"/>
     </w:pPr>
     <w:rPr>
-      <w:bCs w:val="0"/>
-      <w:iCs/>
-      <w:caps w:val="0"/>
-      <w:smallCaps/>
-      <w:color w:val="002D62"/>
-      <w:sz w:val="28"/>
-      <w:szCs w:val="28"/>
+      <w:rFonts w:eastAsia="Times New Roman"/>
+      <w:b/>
+      <w:snapToGrid w:val="0"/>
+      <w:color w:val="884C91"/>
+      <w:sz w:val="24"/>
+      <w:szCs w:val="24"/>
     </w:rPr>
   </w:style>
   <w:style w:type="paragraph" w:styleId="Heading3">
@@ -6991,23 +6975,25 @@
     <w:autoRedefine/>
     <w:uiPriority w:val="2"/>
     <w:qFormat/>
-    <w:rsid w:val="00DE70AC"/>
+    <w:rsid w:val="00F420B2"/>
     <w:pPr>
       <w:keepNext/>
+      <w:widowControl w:val="0"/>
       <w:numPr>
         <w:ilvl w:val="2"/>
         <w:numId w:val="3"/>
       </w:numPr>
-      <w:spacing w:before="120" w:line="240" w:lineRule="auto"/>
+      <w:spacing w:before="60" w:line="240" w:lineRule="auto"/>
+      <w:jc w:val="left"/>
       <w:outlineLvl w:val="2"/>
     </w:pPr>
     <w:rPr>
       <w:rFonts w:eastAsia="Times New Roman"/>
       <w:b/>
-      <w:bCs/>
-      <w:color w:val="002D62"/>
+      <w:snapToGrid w:val="0"/>
+      <w:color w:val="2DBDB6"/>
       <w:sz w:val="24"/>
-      <w:szCs w:val="26"/>
+      <w:szCs w:val="24"/>
     </w:rPr>
   </w:style>
   <w:style w:type="paragraph" w:styleId="Heading4">
@@ -7031,7 +7017,7 @@
       <w:rFonts w:eastAsia="Times New Roman"/>
       <w:b/>
       <w:bCs/>
-      <w:color w:val="002D62" w:themeColor="text1"/>
+      <w:color w:val="000000" w:themeColor="text1"/>
       <w:szCs w:val="28"/>
     </w:rPr>
   </w:style>
@@ -7057,7 +7043,7 @@
       <w:bCs/>
       <w:i/>
       <w:iCs/>
-      <w:color w:val="002D62" w:themeColor="accent1"/>
+      <w:color w:val="88C540" w:themeColor="accent1"/>
       <w:szCs w:val="26"/>
     </w:rPr>
   </w:style>
@@ -7187,16 +7173,13 @@
     <w:name w:val="Heading 1 Char"/>
     <w:link w:val="Heading1"/>
     <w:uiPriority w:val="9"/>
-    <w:rsid w:val="00825E44"/>
+    <w:rsid w:val="004476C8"/>
     <w:rPr>
-      <w:rFonts w:eastAsia="Times New Roman"/>
+      <w:rFonts w:ascii="Segoe UI" w:eastAsia="Times New Roman" w:hAnsi="Segoe UI" w:cs="Segoe UI"/>
       <w:b/>
-      <w:bCs/>
-      <w:caps/>
-      <w:color w:val="FFFFFF" w:themeColor="background1"/>
-      <w:sz w:val="32"/>
+      <w:snapToGrid w:val="0"/>
+      <w:sz w:val="24"/>
       <w:szCs w:val="32"/>
-      <w:shd w:val="clear" w:color="auto" w:fill="002D62"/>
       <w:lang w:val="en-GB"/>
     </w:rPr>
   </w:style>
@@ -7204,15 +7187,14 @@
     <w:name w:val="Heading 2 Char"/>
     <w:link w:val="Heading2"/>
     <w:uiPriority w:val="1"/>
-    <w:rsid w:val="00466D3B"/>
+    <w:rsid w:val="00886982"/>
     <w:rPr>
-      <w:rFonts w:eastAsia="Times New Roman"/>
+      <w:rFonts w:ascii="Segoe UI" w:eastAsia="Times New Roman" w:hAnsi="Segoe UI"/>
       <w:b/>
-      <w:iCs/>
-      <w:smallCaps/>
-      <w:color w:val="002D62"/>
-      <w:sz w:val="28"/>
-      <w:szCs w:val="28"/>
+      <w:snapToGrid w:val="0"/>
+      <w:color w:val="884C91"/>
+      <w:sz w:val="24"/>
+      <w:szCs w:val="24"/>
       <w:lang w:val="en-GB"/>
     </w:rPr>
   </w:style>
@@ -7220,14 +7202,14 @@
     <w:name w:val="Heading 3 Char"/>
     <w:link w:val="Heading3"/>
     <w:uiPriority w:val="2"/>
-    <w:rsid w:val="00DE70AC"/>
+    <w:rsid w:val="00F420B2"/>
     <w:rPr>
-      <w:rFonts w:eastAsia="Times New Roman"/>
+      <w:rFonts w:ascii="Segoe UI" w:eastAsia="Times New Roman" w:hAnsi="Segoe UI"/>
       <w:b/>
-      <w:bCs/>
-      <w:color w:val="002D62"/>
+      <w:snapToGrid w:val="0"/>
+      <w:color w:val="2DBDB6"/>
       <w:sz w:val="24"/>
-      <w:szCs w:val="26"/>
+      <w:szCs w:val="24"/>
       <w:lang w:val="en-GB"/>
     </w:rPr>
   </w:style>
@@ -7240,7 +7222,7 @@
       <w:rFonts w:eastAsia="Times New Roman"/>
       <w:b/>
       <w:bCs/>
-      <w:color w:val="002D62" w:themeColor="text1"/>
+      <w:color w:val="000000" w:themeColor="text1"/>
       <w:sz w:val="22"/>
       <w:szCs w:val="28"/>
       <w:lang w:val="en-GB"/>
@@ -7256,7 +7238,7 @@
       <w:bCs/>
       <w:i/>
       <w:iCs/>
-      <w:color w:val="002D62" w:themeColor="accent1"/>
+      <w:color w:val="88C540" w:themeColor="accent1"/>
       <w:sz w:val="22"/>
       <w:szCs w:val="26"/>
       <w:lang w:val="en-GB"/>
@@ -7332,7 +7314,6 @@
       <w:b/>
       <w:bCs/>
       <w:color w:val="FFFFFF"/>
-      <w:sz w:val="20"/>
       <w:szCs w:val="20"/>
     </w:rPr>
   </w:style>
@@ -7349,7 +7330,6 @@
       <w:b/>
       <w:bCs/>
       <w:color w:val="FFFFFF"/>
-      <w:sz w:val="20"/>
       <w:szCs w:val="20"/>
     </w:rPr>
   </w:style>
@@ -7601,8 +7581,8 @@
       <w:tblPr/>
       <w:tcPr>
         <w:tcBorders>
-          <w:left w:val="single" w:sz="4" w:space="0" w:color="308EFF" w:themeColor="text1" w:themeTint="80"/>
-          <w:right w:val="single" w:sz="4" w:space="0" w:color="308EFF" w:themeColor="text1" w:themeTint="80"/>
+          <w:left w:val="single" w:sz="4" w:space="0" w:color="7F7F7F" w:themeColor="text1" w:themeTint="80"/>
+          <w:right w:val="single" w:sz="4" w:space="0" w:color="7F7F7F" w:themeColor="text1" w:themeTint="80"/>
         </w:tcBorders>
       </w:tcPr>
     </w:tblStylePr>
@@ -7627,7 +7607,6 @@
       <w:b/>
       <w:bCs/>
       <w:color w:val="002060"/>
-      <w:sz w:val="20"/>
       <w:szCs w:val="20"/>
     </w:rPr>
   </w:style>
@@ -7672,7 +7651,6 @@
       <w:b/>
       <w:bCs/>
       <w:color w:val="002060"/>
-      <w:sz w:val="20"/>
     </w:rPr>
   </w:style>
   <w:style w:type="character" w:customStyle="1" w:styleId="FooterChar">
@@ -7701,7 +7679,6 @@
     <w:rPr>
       <w:b/>
       <w:color w:val="002060"/>
-      <w:sz w:val="20"/>
       <w:szCs w:val="20"/>
     </w:rPr>
   </w:style>
@@ -7720,7 +7697,6 @@
     <w:next w:val="Normal"/>
     <w:uiPriority w:val="39"/>
     <w:unhideWhenUsed/>
-    <w:qFormat/>
     <w:rsid w:val="00142C01"/>
     <w:pPr>
       <w:keepLines/>
@@ -7729,14 +7705,12 @@
       </w:numPr>
       <w:spacing w:line="276" w:lineRule="auto"/>
       <w:ind w:left="567" w:hanging="567"/>
-      <w:jc w:val="left"/>
       <w:outlineLvl w:val="9"/>
     </w:pPr>
     <w:rPr>
       <w:rFonts w:ascii="Cambria" w:hAnsi="Cambria"/>
-      <w:bCs w:val="0"/>
+      <w:bCs/>
       <w:color w:val="365F91"/>
-      <w:sz w:val="28"/>
       <w:szCs w:val="28"/>
       <w:lang w:val="en-US"/>
     </w:rPr>
@@ -7805,7 +7779,6 @@
       <w:rFonts w:cs="Calibri"/>
       <w:i/>
       <w:iCs/>
-      <w:sz w:val="20"/>
       <w:szCs w:val="20"/>
     </w:rPr>
   </w:style>
@@ -7956,7 +7929,7 @@
     <w:next w:val="Normal"/>
     <w:uiPriority w:val="6"/>
     <w:qFormat/>
-    <w:rsid w:val="006B0A7F"/>
+    <w:rsid w:val="004476C8"/>
     <w:pPr>
       <w:numPr>
         <w:numId w:val="5"/>
@@ -7966,7 +7939,7 @@
     </w:pPr>
     <w:rPr>
       <w:b/>
-      <w:sz w:val="18"/>
+      <w:sz w:val="16"/>
     </w:rPr>
   </w:style>
   <w:style w:type="paragraph" w:customStyle="1" w:styleId="Table">
@@ -8031,7 +8004,7 @@
     <w:basedOn w:val="Normal"/>
     <w:uiPriority w:val="34"/>
     <w:qFormat/>
-    <w:rsid w:val="00AD33D1"/>
+    <w:rsid w:val="004476C8"/>
     <w:pPr>
       <w:spacing w:after="200"/>
       <w:ind w:left="720"/>
@@ -8039,7 +8012,7 @@
       <w:jc w:val="left"/>
     </w:pPr>
     <w:rPr>
-      <w:rFonts w:asciiTheme="minorHAnsi" w:eastAsiaTheme="minorHAnsi" w:hAnsiTheme="minorHAnsi" w:cstheme="minorBidi"/>
+      <w:rFonts w:eastAsiaTheme="minorHAnsi" w:cstheme="minorBidi"/>
     </w:rPr>
   </w:style>
   <w:style w:type="character" w:styleId="CommentReference">
@@ -8065,7 +8038,6 @@
       <w:spacing w:line="240" w:lineRule="auto"/>
     </w:pPr>
     <w:rPr>
-      <w:sz w:val="20"/>
       <w:szCs w:val="20"/>
     </w:rPr>
   </w:style>
@@ -8088,12 +8060,12 @@
       <w:tblStyleRowBandSize w:val="1"/>
       <w:tblStyleColBandSize w:val="1"/>
       <w:tblBorders>
-        <w:top w:val="single" w:sz="4" w:space="0" w:color="26B8FF" w:themeColor="accent6" w:themeTint="99"/>
-        <w:left w:val="single" w:sz="4" w:space="0" w:color="26B8FF" w:themeColor="accent6" w:themeTint="99"/>
-        <w:bottom w:val="single" w:sz="4" w:space="0" w:color="26B8FF" w:themeColor="accent6" w:themeTint="99"/>
-        <w:right w:val="single" w:sz="4" w:space="0" w:color="26B8FF" w:themeColor="accent6" w:themeTint="99"/>
-        <w:insideH w:val="single" w:sz="4" w:space="0" w:color="26B8FF" w:themeColor="accent6" w:themeTint="99"/>
-        <w:insideV w:val="single" w:sz="4" w:space="0" w:color="26B8FF" w:themeColor="accent6" w:themeTint="99"/>
+        <w:top w:val="single" w:sz="4" w:space="0" w:color="BC8DC3" w:themeColor="accent6" w:themeTint="99"/>
+        <w:left w:val="single" w:sz="4" w:space="0" w:color="BC8DC3" w:themeColor="accent6" w:themeTint="99"/>
+        <w:bottom w:val="single" w:sz="4" w:space="0" w:color="BC8DC3" w:themeColor="accent6" w:themeTint="99"/>
+        <w:right w:val="single" w:sz="4" w:space="0" w:color="BC8DC3" w:themeColor="accent6" w:themeTint="99"/>
+        <w:insideH w:val="single" w:sz="4" w:space="0" w:color="BC8DC3" w:themeColor="accent6" w:themeTint="99"/>
+        <w:insideV w:val="single" w:sz="4" w:space="0" w:color="BC8DC3" w:themeColor="accent6" w:themeTint="99"/>
       </w:tblBorders>
     </w:tblPr>
     <w:tblStylePr w:type="firstRow">
@@ -8105,14 +8077,14 @@
       <w:tblPr/>
       <w:tcPr>
         <w:tcBorders>
-          <w:top w:val="single" w:sz="4" w:space="0" w:color="006595" w:themeColor="accent6"/>
-          <w:left w:val="single" w:sz="4" w:space="0" w:color="006595" w:themeColor="accent6"/>
-          <w:bottom w:val="single" w:sz="4" w:space="0" w:color="006595" w:themeColor="accent6"/>
-          <w:right w:val="single" w:sz="4" w:space="0" w:color="006595" w:themeColor="accent6"/>
+          <w:top w:val="single" w:sz="4" w:space="0" w:color="884C91" w:themeColor="accent6"/>
+          <w:left w:val="single" w:sz="4" w:space="0" w:color="884C91" w:themeColor="accent6"/>
+          <w:bottom w:val="single" w:sz="4" w:space="0" w:color="884C91" w:themeColor="accent6"/>
+          <w:right w:val="single" w:sz="4" w:space="0" w:color="884C91" w:themeColor="accent6"/>
           <w:insideH w:val="nil"/>
           <w:insideV w:val="nil"/>
         </w:tcBorders>
-        <w:shd w:val="clear" w:color="auto" w:fill="006595" w:themeFill="accent6"/>
+        <w:shd w:val="clear" w:color="auto" w:fill="884C91" w:themeFill="accent6"/>
       </w:tcPr>
     </w:tblStylePr>
     <w:tblStylePr w:type="lastRow">
@@ -8123,7 +8095,7 @@
       <w:tblPr/>
       <w:tcPr>
         <w:tcBorders>
-          <w:top w:val="double" w:sz="4" w:space="0" w:color="006595" w:themeColor="accent6"/>
+          <w:top w:val="double" w:sz="4" w:space="0" w:color="884C91" w:themeColor="accent6"/>
         </w:tcBorders>
       </w:tcPr>
     </w:tblStylePr>
@@ -8142,13 +8114,13 @@
     <w:tblStylePr w:type="band1Vert">
       <w:tblPr/>
       <w:tcPr>
-        <w:shd w:val="clear" w:color="auto" w:fill="B6E7FF" w:themeFill="accent6" w:themeFillTint="33"/>
+        <w:shd w:val="clear" w:color="auto" w:fill="E8D8EB" w:themeFill="accent6" w:themeFillTint="33"/>
       </w:tcPr>
     </w:tblStylePr>
     <w:tblStylePr w:type="band1Horz">
       <w:tblPr/>
       <w:tcPr>
-        <w:shd w:val="clear" w:color="auto" w:fill="B6E7FF" w:themeFill="accent6" w:themeFillTint="33"/>
+        <w:shd w:val="clear" w:color="auto" w:fill="E8D8EB" w:themeFill="accent6" w:themeFillTint="33"/>
       </w:tcPr>
     </w:tblStylePr>
   </w:style>
@@ -8300,7 +8272,6 @@
       <w:spacing w:after="0" w:line="240" w:lineRule="auto"/>
     </w:pPr>
     <w:rPr>
-      <w:sz w:val="20"/>
       <w:szCs w:val="20"/>
     </w:rPr>
   </w:style>
@@ -8353,12 +8324,12 @@
       <w:tblStyleRowBandSize w:val="1"/>
       <w:tblStyleColBandSize w:val="1"/>
       <w:tblBorders>
-        <w:top w:val="single" w:sz="4" w:space="0" w:color="0779FF" w:themeColor="text1" w:themeTint="99"/>
-        <w:left w:val="single" w:sz="4" w:space="0" w:color="0779FF" w:themeColor="text1" w:themeTint="99"/>
-        <w:bottom w:val="single" w:sz="4" w:space="0" w:color="0779FF" w:themeColor="text1" w:themeTint="99"/>
-        <w:right w:val="single" w:sz="4" w:space="0" w:color="0779FF" w:themeColor="text1" w:themeTint="99"/>
-        <w:insideH w:val="single" w:sz="4" w:space="0" w:color="0779FF" w:themeColor="text1" w:themeTint="99"/>
-        <w:insideV w:val="single" w:sz="4" w:space="0" w:color="0779FF" w:themeColor="text1" w:themeTint="99"/>
+        <w:top w:val="single" w:sz="4" w:space="0" w:color="666666" w:themeColor="text1" w:themeTint="99"/>
+        <w:left w:val="single" w:sz="4" w:space="0" w:color="666666" w:themeColor="text1" w:themeTint="99"/>
+        <w:bottom w:val="single" w:sz="4" w:space="0" w:color="666666" w:themeColor="text1" w:themeTint="99"/>
+        <w:right w:val="single" w:sz="4" w:space="0" w:color="666666" w:themeColor="text1" w:themeTint="99"/>
+        <w:insideH w:val="single" w:sz="4" w:space="0" w:color="666666" w:themeColor="text1" w:themeTint="99"/>
+        <w:insideV w:val="single" w:sz="4" w:space="0" w:color="666666" w:themeColor="text1" w:themeTint="99"/>
       </w:tblBorders>
     </w:tblPr>
     <w:tblStylePr w:type="firstRow">
@@ -8370,14 +8341,14 @@
       <w:tblPr/>
       <w:tcPr>
         <w:tcBorders>
-          <w:top w:val="single" w:sz="4" w:space="0" w:color="002D62" w:themeColor="text1"/>
-          <w:left w:val="single" w:sz="4" w:space="0" w:color="002D62" w:themeColor="text1"/>
-          <w:bottom w:val="single" w:sz="4" w:space="0" w:color="002D62" w:themeColor="text1"/>
-          <w:right w:val="single" w:sz="4" w:space="0" w:color="002D62" w:themeColor="text1"/>
+          <w:top w:val="single" w:sz="4" w:space="0" w:color="000000" w:themeColor="text1"/>
+          <w:left w:val="single" w:sz="4" w:space="0" w:color="000000" w:themeColor="text1"/>
+          <w:bottom w:val="single" w:sz="4" w:space="0" w:color="000000" w:themeColor="text1"/>
+          <w:right w:val="single" w:sz="4" w:space="0" w:color="000000" w:themeColor="text1"/>
           <w:insideH w:val="nil"/>
           <w:insideV w:val="nil"/>
         </w:tcBorders>
-        <w:shd w:val="clear" w:color="auto" w:fill="002D62" w:themeFill="text1"/>
+        <w:shd w:val="clear" w:color="auto" w:fill="000000" w:themeFill="text1"/>
       </w:tcPr>
     </w:tblStylePr>
     <w:tblStylePr w:type="lastRow">
@@ -8388,7 +8359,7 @@
       <w:tblPr/>
       <w:tcPr>
         <w:tcBorders>
-          <w:top w:val="double" w:sz="4" w:space="0" w:color="002D62" w:themeColor="text1"/>
+          <w:top w:val="double" w:sz="4" w:space="0" w:color="000000" w:themeColor="text1"/>
         </w:tcBorders>
       </w:tcPr>
     </w:tblStylePr>
@@ -8407,13 +8378,13 @@
     <w:tblStylePr w:type="band1Vert">
       <w:tblPr/>
       <w:tcPr>
-        <w:shd w:val="clear" w:color="auto" w:fill="ACD2FF" w:themeFill="text1" w:themeFillTint="33"/>
+        <w:shd w:val="clear" w:color="auto" w:fill="CCCCCC" w:themeFill="text1" w:themeFillTint="33"/>
       </w:tcPr>
     </w:tblStylePr>
     <w:tblStylePr w:type="band1Horz">
       <w:tblPr/>
       <w:tcPr>
-        <w:shd w:val="clear" w:color="auto" w:fill="ACD2FF" w:themeFill="text1" w:themeFillTint="33"/>
+        <w:shd w:val="clear" w:color="auto" w:fill="CCCCCC" w:themeFill="text1" w:themeFillTint="33"/>
       </w:tcPr>
     </w:tblStylePr>
   </w:style>
@@ -8425,7 +8396,7 @@
     <w:unhideWhenUsed/>
     <w:rsid w:val="006F4D9D"/>
     <w:rPr>
-      <w:color w:val="72CCD2" w:themeColor="followedHyperlink"/>
+      <w:color w:val="2DBDB6" w:themeColor="followedHyperlink"/>
       <w:u w:val="single"/>
     </w:rPr>
   </w:style>
@@ -8448,12 +8419,12 @@
       <w:tblStyleRowBandSize w:val="1"/>
       <w:tblStyleColBandSize w:val="1"/>
       <w:tblBorders>
-        <w:top w:val="single" w:sz="4" w:space="0" w:color="002D62" w:themeColor="text1"/>
-        <w:left w:val="single" w:sz="4" w:space="0" w:color="002D62" w:themeColor="text1"/>
-        <w:bottom w:val="single" w:sz="4" w:space="0" w:color="002D62" w:themeColor="text1"/>
-        <w:right w:val="single" w:sz="4" w:space="0" w:color="002D62" w:themeColor="text1"/>
-        <w:insideH w:val="single" w:sz="4" w:space="0" w:color="002D62" w:themeColor="text1"/>
-        <w:insideV w:val="single" w:sz="4" w:space="0" w:color="002D62" w:themeColor="text1"/>
+        <w:top w:val="single" w:sz="4" w:space="0" w:color="000000" w:themeColor="text1"/>
+        <w:left w:val="single" w:sz="4" w:space="0" w:color="000000" w:themeColor="text1"/>
+        <w:bottom w:val="single" w:sz="4" w:space="0" w:color="000000" w:themeColor="text1"/>
+        <w:right w:val="single" w:sz="4" w:space="0" w:color="000000" w:themeColor="text1"/>
+        <w:insideH w:val="single" w:sz="4" w:space="0" w:color="000000" w:themeColor="text1"/>
+        <w:insideV w:val="single" w:sz="4" w:space="0" w:color="000000" w:themeColor="text1"/>
       </w:tblBorders>
     </w:tblPr>
     <w:tblStylePr w:type="firstRow">
@@ -8468,14 +8439,14 @@
       <w:tblPr/>
       <w:tcPr>
         <w:tcBorders>
-          <w:top w:val="single" w:sz="4" w:space="0" w:color="006595" w:themeColor="accent6"/>
-          <w:left w:val="single" w:sz="4" w:space="0" w:color="006595" w:themeColor="accent6"/>
-          <w:bottom w:val="single" w:sz="4" w:space="0" w:color="006595" w:themeColor="accent6"/>
-          <w:right w:val="single" w:sz="4" w:space="0" w:color="006595" w:themeColor="accent6"/>
+          <w:top w:val="single" w:sz="4" w:space="0" w:color="884C91" w:themeColor="accent6"/>
+          <w:left w:val="single" w:sz="4" w:space="0" w:color="884C91" w:themeColor="accent6"/>
+          <w:bottom w:val="single" w:sz="4" w:space="0" w:color="884C91" w:themeColor="accent6"/>
+          <w:right w:val="single" w:sz="4" w:space="0" w:color="884C91" w:themeColor="accent6"/>
           <w:insideH w:val="nil"/>
           <w:insideV w:val="nil"/>
         </w:tcBorders>
-        <w:shd w:val="clear" w:color="auto" w:fill="006595" w:themeFill="accent6"/>
+        <w:shd w:val="clear" w:color="auto" w:fill="884C91" w:themeFill="accent6"/>
         <w:vAlign w:val="center"/>
       </w:tcPr>
     </w:tblStylePr>
@@ -8487,7 +8458,7 @@
       <w:tblPr/>
       <w:tcPr>
         <w:tcBorders>
-          <w:top w:val="double" w:sz="4" w:space="0" w:color="006595" w:themeColor="accent6"/>
+          <w:top w:val="double" w:sz="4" w:space="0" w:color="884C91" w:themeColor="accent6"/>
         </w:tcBorders>
       </w:tcPr>
     </w:tblStylePr>
@@ -8573,7 +8544,6 @@
     </w:pPr>
     <w:rPr>
       <w:rFonts w:ascii="Courier New" w:eastAsia="Times New Roman" w:hAnsi="Courier New" w:cs="Courier New"/>
-      <w:sz w:val="20"/>
       <w:szCs w:val="20"/>
       <w:lang w:eastAsia="en-GB"/>
     </w:rPr>
@@ -8748,11 +8718,11 @@
       <w:tblStyleRowBandSize w:val="1"/>
       <w:tblStyleColBandSize w:val="1"/>
       <w:tblBorders>
-        <w:top w:val="single" w:sz="4" w:space="0" w:color="0779FF" w:themeColor="accent1" w:themeTint="99"/>
-        <w:left w:val="single" w:sz="4" w:space="0" w:color="0779FF" w:themeColor="accent1" w:themeTint="99"/>
-        <w:bottom w:val="single" w:sz="4" w:space="0" w:color="0779FF" w:themeColor="accent1" w:themeTint="99"/>
-        <w:right w:val="single" w:sz="4" w:space="0" w:color="0779FF" w:themeColor="accent1" w:themeTint="99"/>
-        <w:insideH w:val="single" w:sz="4" w:space="0" w:color="0779FF" w:themeColor="accent1" w:themeTint="99"/>
+        <w:top w:val="single" w:sz="4" w:space="0" w:color="B7DC8C" w:themeColor="accent1" w:themeTint="99"/>
+        <w:left w:val="single" w:sz="4" w:space="0" w:color="B7DC8C" w:themeColor="accent1" w:themeTint="99"/>
+        <w:bottom w:val="single" w:sz="4" w:space="0" w:color="B7DC8C" w:themeColor="accent1" w:themeTint="99"/>
+        <w:right w:val="single" w:sz="4" w:space="0" w:color="B7DC8C" w:themeColor="accent1" w:themeTint="99"/>
+        <w:insideH w:val="single" w:sz="4" w:space="0" w:color="B7DC8C" w:themeColor="accent1" w:themeTint="99"/>
       </w:tblBorders>
     </w:tblPr>
     <w:tblStylePr w:type="firstRow">
@@ -8764,13 +8734,13 @@
       <w:tblPr/>
       <w:tcPr>
         <w:tcBorders>
-          <w:top w:val="single" w:sz="4" w:space="0" w:color="002D62" w:themeColor="accent1"/>
-          <w:left w:val="single" w:sz="4" w:space="0" w:color="002D62" w:themeColor="accent1"/>
-          <w:bottom w:val="single" w:sz="4" w:space="0" w:color="002D62" w:themeColor="accent1"/>
-          <w:right w:val="single" w:sz="4" w:space="0" w:color="002D62" w:themeColor="accent1"/>
+          <w:top w:val="single" w:sz="4" w:space="0" w:color="88C540" w:themeColor="accent1"/>
+          <w:left w:val="single" w:sz="4" w:space="0" w:color="88C540" w:themeColor="accent1"/>
+          <w:bottom w:val="single" w:sz="4" w:space="0" w:color="88C540" w:themeColor="accent1"/>
+          <w:right w:val="single" w:sz="4" w:space="0" w:color="88C540" w:themeColor="accent1"/>
           <w:insideH w:val="nil"/>
         </w:tcBorders>
-        <w:shd w:val="clear" w:color="auto" w:fill="002D62" w:themeFill="accent1"/>
+        <w:shd w:val="clear" w:color="auto" w:fill="88C540" w:themeFill="accent1"/>
       </w:tcPr>
     </w:tblStylePr>
     <w:tblStylePr w:type="lastRow">
@@ -8781,7 +8751,7 @@
       <w:tblPr/>
       <w:tcPr>
         <w:tcBorders>
-          <w:top w:val="double" w:sz="4" w:space="0" w:color="0779FF" w:themeColor="accent1" w:themeTint="99"/>
+          <w:top w:val="double" w:sz="4" w:space="0" w:color="B7DC8C" w:themeColor="accent1" w:themeTint="99"/>
         </w:tcBorders>
       </w:tcPr>
     </w:tblStylePr>
@@ -8800,13 +8770,13 @@
     <w:tblStylePr w:type="band1Vert">
       <w:tblPr/>
       <w:tcPr>
-        <w:shd w:val="clear" w:color="auto" w:fill="ACD2FF" w:themeFill="accent1" w:themeFillTint="33"/>
+        <w:shd w:val="clear" w:color="auto" w:fill="E7F3D8" w:themeFill="accent1" w:themeFillTint="33"/>
       </w:tcPr>
     </w:tblStylePr>
     <w:tblStylePr w:type="band1Horz">
       <w:tblPr/>
       <w:tcPr>
-        <w:shd w:val="clear" w:color="auto" w:fill="ACD2FF" w:themeFill="accent1" w:themeFillTint="33"/>
+        <w:shd w:val="clear" w:color="auto" w:fill="E7F3D8" w:themeFill="accent1" w:themeFillTint="33"/>
       </w:tcPr>
     </w:tblStylePr>
   </w:style>
@@ -8836,7 +8806,7 @@
       </w:rPr>
       <w:tblPr/>
       <w:tcPr>
-        <w:shd w:val="clear" w:color="auto" w:fill="6C757B" w:themeFill="text2" w:themeFillShade="BF"/>
+        <w:shd w:val="clear" w:color="auto" w:fill="1A2933" w:themeFill="text2" w:themeFillShade="BF"/>
       </w:tcPr>
     </w:tblStylePr>
     <w:tblStylePr w:type="lastRow">
@@ -8894,7 +8864,7 @@
       </w:tblBorders>
     </w:tblPr>
     <w:tcPr>
-      <w:shd w:val="clear" w:color="auto" w:fill="B8F9FF" w:themeFill="accent5" w:themeFillTint="33"/>
+      <w:shd w:val="clear" w:color="auto" w:fill="F2F2F4" w:themeFill="accent5" w:themeFillTint="33"/>
     </w:tcPr>
     <w:tblStylePr w:type="firstRow">
       <w:rPr>
@@ -8911,7 +8881,7 @@
           <w:insideH w:val="nil"/>
           <w:insideV w:val="nil"/>
         </w:tcBorders>
-        <w:shd w:val="clear" w:color="auto" w:fill="00929F" w:themeFill="accent5"/>
+        <w:shd w:val="clear" w:color="auto" w:fill="BFC2C8" w:themeFill="accent5"/>
       </w:tcPr>
     </w:tblStylePr>
     <w:tblStylePr w:type="lastRow">
@@ -8929,7 +8899,7 @@
           <w:insideH w:val="nil"/>
           <w:insideV w:val="nil"/>
         </w:tcBorders>
-        <w:shd w:val="clear" w:color="auto" w:fill="00929F" w:themeFill="accent5"/>
+        <w:shd w:val="clear" w:color="auto" w:fill="BFC2C8" w:themeFill="accent5"/>
       </w:tcPr>
     </w:tblStylePr>
     <w:tblStylePr w:type="firstCol">
@@ -8946,7 +8916,7 @@
           <w:bottom w:val="single" w:sz="4" w:space="0" w:color="FFFFFF" w:themeColor="background1"/>
           <w:insideV w:val="nil"/>
         </w:tcBorders>
-        <w:shd w:val="clear" w:color="auto" w:fill="00929F" w:themeFill="accent5"/>
+        <w:shd w:val="clear" w:color="auto" w:fill="BFC2C8" w:themeFill="accent5"/>
       </w:tcPr>
     </w:tblStylePr>
     <w:tblStylePr w:type="lastCol">
@@ -8963,19 +8933,19 @@
           <w:right w:val="single" w:sz="4" w:space="0" w:color="FFFFFF" w:themeColor="background1"/>
           <w:insideV w:val="nil"/>
         </w:tcBorders>
-        <w:shd w:val="clear" w:color="auto" w:fill="00929F" w:themeFill="accent5"/>
+        <w:shd w:val="clear" w:color="auto" w:fill="BFC2C8" w:themeFill="accent5"/>
       </w:tcPr>
     </w:tblStylePr>
     <w:tblStylePr w:type="band1Vert">
       <w:tblPr/>
       <w:tcPr>
-        <w:shd w:val="clear" w:color="auto" w:fill="72F3FF" w:themeFill="accent5" w:themeFillTint="66"/>
+        <w:shd w:val="clear" w:color="auto" w:fill="E5E6E9" w:themeFill="accent5" w:themeFillTint="66"/>
       </w:tcPr>
     </w:tblStylePr>
     <w:tblStylePr w:type="band1Horz">
       <w:tblPr/>
       <w:tcPr>
-        <w:shd w:val="clear" w:color="auto" w:fill="72F3FF" w:themeFill="accent5" w:themeFillTint="66"/>
+        <w:shd w:val="clear" w:color="auto" w:fill="E5E6E9" w:themeFill="accent5" w:themeFillTint="66"/>
       </w:tcPr>
     </w:tblStylePr>
   </w:style>
@@ -9022,12 +8992,12 @@
       <w:tblStyleRowBandSize w:val="1"/>
       <w:tblStyleColBandSize w:val="1"/>
       <w:tblBorders>
-        <w:top w:val="single" w:sz="4" w:space="0" w:color="82D3FF" w:themeColor="accent4" w:themeTint="66"/>
-        <w:left w:val="single" w:sz="4" w:space="0" w:color="82D3FF" w:themeColor="accent4" w:themeTint="66"/>
-        <w:bottom w:val="single" w:sz="4" w:space="0" w:color="82D3FF" w:themeColor="accent4" w:themeTint="66"/>
-        <w:right w:val="single" w:sz="4" w:space="0" w:color="82D3FF" w:themeColor="accent4" w:themeTint="66"/>
-        <w:insideH w:val="single" w:sz="4" w:space="0" w:color="82D3FF" w:themeColor="accent4" w:themeTint="66"/>
-        <w:insideV w:val="single" w:sz="4" w:space="0" w:color="82D3FF" w:themeColor="accent4" w:themeTint="66"/>
+        <w:top w:val="single" w:sz="4" w:space="0" w:color="93B3C8" w:themeColor="accent4" w:themeTint="66"/>
+        <w:left w:val="single" w:sz="4" w:space="0" w:color="93B3C8" w:themeColor="accent4" w:themeTint="66"/>
+        <w:bottom w:val="single" w:sz="4" w:space="0" w:color="93B3C8" w:themeColor="accent4" w:themeTint="66"/>
+        <w:right w:val="single" w:sz="4" w:space="0" w:color="93B3C8" w:themeColor="accent4" w:themeTint="66"/>
+        <w:insideH w:val="single" w:sz="4" w:space="0" w:color="93B3C8" w:themeColor="accent4" w:themeTint="66"/>
+        <w:insideV w:val="single" w:sz="4" w:space="0" w:color="93B3C8" w:themeColor="accent4" w:themeTint="66"/>
       </w:tblBorders>
     </w:tblPr>
     <w:tblStylePr w:type="firstRow">
@@ -9038,7 +9008,7 @@
       <w:tblPr/>
       <w:tcPr>
         <w:tcBorders>
-          <w:bottom w:val="single" w:sz="12" w:space="0" w:color="43BDFF" w:themeColor="accent4" w:themeTint="99"/>
+          <w:bottom w:val="single" w:sz="12" w:space="0" w:color="5D8EAD" w:themeColor="accent4" w:themeTint="99"/>
         </w:tcBorders>
       </w:tcPr>
     </w:tblStylePr>
@@ -9050,7 +9020,7 @@
       <w:tblPr/>
       <w:tcPr>
         <w:tcBorders>
-          <w:top w:val="double" w:sz="2" w:space="0" w:color="43BDFF" w:themeColor="accent4" w:themeTint="99"/>
+          <w:top w:val="double" w:sz="2" w:space="0" w:color="5D8EAD" w:themeColor="accent4" w:themeTint="99"/>
         </w:tcBorders>
       </w:tcPr>
     </w:tblStylePr>
@@ -9076,12 +9046,12 @@
       <w:tblStyleRowBandSize w:val="1"/>
       <w:tblStyleColBandSize w:val="1"/>
       <w:tblBorders>
-        <w:top w:val="single" w:sz="4" w:space="0" w:color="36D4FF" w:themeColor="accent3" w:themeTint="99"/>
-        <w:left w:val="single" w:sz="4" w:space="0" w:color="36D4FF" w:themeColor="accent3" w:themeTint="99"/>
-        <w:bottom w:val="single" w:sz="4" w:space="0" w:color="36D4FF" w:themeColor="accent3" w:themeTint="99"/>
-        <w:right w:val="single" w:sz="4" w:space="0" w:color="36D4FF" w:themeColor="accent3" w:themeTint="99"/>
-        <w:insideH w:val="single" w:sz="4" w:space="0" w:color="36D4FF" w:themeColor="accent3" w:themeTint="99"/>
-        <w:insideV w:val="single" w:sz="4" w:space="0" w:color="36D4FF" w:themeColor="accent3" w:themeTint="99"/>
+        <w:top w:val="single" w:sz="4" w:space="0" w:color="BC8DC3" w:themeColor="accent3" w:themeTint="99"/>
+        <w:left w:val="single" w:sz="4" w:space="0" w:color="BC8DC3" w:themeColor="accent3" w:themeTint="99"/>
+        <w:bottom w:val="single" w:sz="4" w:space="0" w:color="BC8DC3" w:themeColor="accent3" w:themeTint="99"/>
+        <w:right w:val="single" w:sz="4" w:space="0" w:color="BC8DC3" w:themeColor="accent3" w:themeTint="99"/>
+        <w:insideH w:val="single" w:sz="4" w:space="0" w:color="BC8DC3" w:themeColor="accent3" w:themeTint="99"/>
+        <w:insideV w:val="single" w:sz="4" w:space="0" w:color="BC8DC3" w:themeColor="accent3" w:themeTint="99"/>
       </w:tblBorders>
     </w:tblPr>
     <w:tblStylePr w:type="firstRow">
@@ -9093,14 +9063,14 @@
       <w:tblPr/>
       <w:tcPr>
         <w:tcBorders>
-          <w:top w:val="single" w:sz="4" w:space="0" w:color="008BB0" w:themeColor="accent3"/>
-          <w:left w:val="single" w:sz="4" w:space="0" w:color="008BB0" w:themeColor="accent3"/>
-          <w:bottom w:val="single" w:sz="4" w:space="0" w:color="008BB0" w:themeColor="accent3"/>
-          <w:right w:val="single" w:sz="4" w:space="0" w:color="008BB0" w:themeColor="accent3"/>
+          <w:top w:val="single" w:sz="4" w:space="0" w:color="884C91" w:themeColor="accent3"/>
+          <w:left w:val="single" w:sz="4" w:space="0" w:color="884C91" w:themeColor="accent3"/>
+          <w:bottom w:val="single" w:sz="4" w:space="0" w:color="884C91" w:themeColor="accent3"/>
+          <w:right w:val="single" w:sz="4" w:space="0" w:color="884C91" w:themeColor="accent3"/>
           <w:insideH w:val="nil"/>
           <w:insideV w:val="nil"/>
         </w:tcBorders>
-        <w:shd w:val="clear" w:color="auto" w:fill="008BB0" w:themeFill="accent3"/>
+        <w:shd w:val="clear" w:color="auto" w:fill="884C91" w:themeFill="accent3"/>
       </w:tcPr>
     </w:tblStylePr>
     <w:tblStylePr w:type="lastRow">
@@ -9111,7 +9081,7 @@
       <w:tblPr/>
       <w:tcPr>
         <w:tcBorders>
-          <w:top w:val="double" w:sz="4" w:space="0" w:color="008BB0" w:themeColor="accent3"/>
+          <w:top w:val="double" w:sz="4" w:space="0" w:color="884C91" w:themeColor="accent3"/>
         </w:tcBorders>
       </w:tcPr>
     </w:tblStylePr>
@@ -9130,13 +9100,13 @@
     <w:tblStylePr w:type="band1Vert">
       <w:tblPr/>
       <w:tcPr>
-        <w:shd w:val="clear" w:color="auto" w:fill="BCF0FF" w:themeFill="accent3" w:themeFillTint="33"/>
+        <w:shd w:val="clear" w:color="auto" w:fill="E8D8EB" w:themeFill="accent3" w:themeFillTint="33"/>
       </w:tcPr>
     </w:tblStylePr>
     <w:tblStylePr w:type="band1Horz">
       <w:tblPr/>
       <w:tcPr>
-        <w:shd w:val="clear" w:color="auto" w:fill="BCF0FF" w:themeFill="accent3" w:themeFillTint="33"/>
+        <w:shd w:val="clear" w:color="auto" w:fill="E8D8EB" w:themeFill="accent3" w:themeFillTint="33"/>
       </w:tcPr>
     </w:tblStylePr>
   </w:style>
@@ -9152,7 +9122,6 @@
       <w:spacing w:after="0" w:line="240" w:lineRule="auto"/>
     </w:pPr>
     <w:rPr>
-      <w:sz w:val="20"/>
       <w:szCs w:val="20"/>
     </w:rPr>
   </w:style>
@@ -9200,7 +9169,7 @@
     <w:rPr>
       <w:i/>
       <w:iCs/>
-      <w:color w:val="949CA1" w:themeColor="text2"/>
+      <w:color w:val="233845" w:themeColor="text2"/>
       <w:sz w:val="18"/>
       <w:szCs w:val="18"/>
     </w:rPr>
@@ -9238,12 +9207,12 @@
       <w:tblStyleColBandSize w:val="1"/>
       <w:tblInd w:w="0" w:type="nil"/>
       <w:tblBorders>
-        <w:top w:val="single" w:sz="4" w:space="0" w:color="0779FF" w:themeColor="accent1" w:themeTint="99"/>
-        <w:left w:val="single" w:sz="4" w:space="0" w:color="0779FF" w:themeColor="accent1" w:themeTint="99"/>
-        <w:bottom w:val="single" w:sz="4" w:space="0" w:color="0779FF" w:themeColor="accent1" w:themeTint="99"/>
-        <w:right w:val="single" w:sz="4" w:space="0" w:color="0779FF" w:themeColor="accent1" w:themeTint="99"/>
-        <w:insideH w:val="single" w:sz="4" w:space="0" w:color="0779FF" w:themeColor="accent1" w:themeTint="99"/>
-        <w:insideV w:val="single" w:sz="4" w:space="0" w:color="0779FF" w:themeColor="accent1" w:themeTint="99"/>
+        <w:top w:val="single" w:sz="4" w:space="0" w:color="B7DC8C" w:themeColor="accent1" w:themeTint="99"/>
+        <w:left w:val="single" w:sz="4" w:space="0" w:color="B7DC8C" w:themeColor="accent1" w:themeTint="99"/>
+        <w:bottom w:val="single" w:sz="4" w:space="0" w:color="B7DC8C" w:themeColor="accent1" w:themeTint="99"/>
+        <w:right w:val="single" w:sz="4" w:space="0" w:color="B7DC8C" w:themeColor="accent1" w:themeTint="99"/>
+        <w:insideH w:val="single" w:sz="4" w:space="0" w:color="B7DC8C" w:themeColor="accent1" w:themeTint="99"/>
+        <w:insideV w:val="single" w:sz="4" w:space="0" w:color="B7DC8C" w:themeColor="accent1" w:themeTint="99"/>
       </w:tblBorders>
     </w:tblPr>
     <w:tblStylePr w:type="firstRow">
@@ -9255,14 +9224,14 @@
       <w:tblPr/>
       <w:tcPr>
         <w:tcBorders>
-          <w:top w:val="single" w:sz="4" w:space="0" w:color="002D62" w:themeColor="accent1"/>
-          <w:left w:val="single" w:sz="4" w:space="0" w:color="002D62" w:themeColor="accent1"/>
-          <w:bottom w:val="single" w:sz="4" w:space="0" w:color="002D62" w:themeColor="accent1"/>
-          <w:right w:val="single" w:sz="4" w:space="0" w:color="002D62" w:themeColor="accent1"/>
+          <w:top w:val="single" w:sz="4" w:space="0" w:color="88C540" w:themeColor="accent1"/>
+          <w:left w:val="single" w:sz="4" w:space="0" w:color="88C540" w:themeColor="accent1"/>
+          <w:bottom w:val="single" w:sz="4" w:space="0" w:color="88C540" w:themeColor="accent1"/>
+          <w:right w:val="single" w:sz="4" w:space="0" w:color="88C540" w:themeColor="accent1"/>
           <w:insideH w:val="nil"/>
           <w:insideV w:val="nil"/>
         </w:tcBorders>
-        <w:shd w:val="clear" w:color="auto" w:fill="002D62" w:themeFill="accent1"/>
+        <w:shd w:val="clear" w:color="auto" w:fill="88C540" w:themeFill="accent1"/>
       </w:tcPr>
     </w:tblStylePr>
     <w:tblStylePr w:type="lastRow">
@@ -9273,7 +9242,7 @@
       <w:tblPr/>
       <w:tcPr>
         <w:tcBorders>
-          <w:top w:val="double" w:sz="4" w:space="0" w:color="002D62" w:themeColor="accent1"/>
+          <w:top w:val="double" w:sz="4" w:space="0" w:color="88C540" w:themeColor="accent1"/>
         </w:tcBorders>
       </w:tcPr>
     </w:tblStylePr>
@@ -9292,13 +9261,13 @@
     <w:tblStylePr w:type="band1Vert">
       <w:tblPr/>
       <w:tcPr>
-        <w:shd w:val="clear" w:color="auto" w:fill="ACD2FF" w:themeFill="accent1" w:themeFillTint="33"/>
+        <w:shd w:val="clear" w:color="auto" w:fill="E7F3D8" w:themeFill="accent1" w:themeFillTint="33"/>
       </w:tcPr>
     </w:tblStylePr>
     <w:tblStylePr w:type="band1Horz">
       <w:tblPr/>
       <w:tcPr>
-        <w:shd w:val="clear" w:color="auto" w:fill="ACD2FF" w:themeFill="accent1" w:themeFillTint="33"/>
+        <w:shd w:val="clear" w:color="auto" w:fill="E7F3D8" w:themeFill="accent1" w:themeFillTint="33"/>
       </w:tcPr>
     </w:tblStylePr>
   </w:style>
@@ -9369,10 +9338,10 @@
     <w:link w:val="hub2Char"/>
     <w:uiPriority w:val="5"/>
     <w:qFormat/>
-    <w:rsid w:val="00801E98"/>
+    <w:rsid w:val="00B4205E"/>
     <w:rPr>
       <w:rFonts w:ascii="DaxlinePro-Bold" w:hAnsi="DaxlinePro-Bold"/>
-      <w:sz w:val="20"/>
+      <w:lang w:val="en-US"/>
     </w:rPr>
   </w:style>
   <w:style w:type="character" w:customStyle="1" w:styleId="hub2Char">
@@ -9380,11 +9349,10 @@
     <w:basedOn w:val="DefaultParagraphFont"/>
     <w:link w:val="hub2"/>
     <w:uiPriority w:val="5"/>
-    <w:rsid w:val="00801E98"/>
+    <w:rsid w:val="00B4205E"/>
     <w:rPr>
       <w:rFonts w:ascii="DaxlinePro-Bold" w:hAnsi="DaxlinePro-Bold"/>
       <w:szCs w:val="22"/>
-      <w:lang w:val="en-GB"/>
     </w:rPr>
   </w:style>
   <w:style w:type="character" w:customStyle="1" w:styleId="Mention4">
@@ -9439,8 +9407,8 @@
       <w:lang w:val="en-GB"/>
     </w:rPr>
   </w:style>
-  <w:style w:type="character" w:styleId="UnresolvedMention">
-    <w:name w:val="Unresolved Mention"/>
+  <w:style w:type="character" w:customStyle="1" w:styleId="UnresolvedMention3">
+    <w:name w:val="Unresolved Mention3"/>
     <w:basedOn w:val="DefaultParagraphFont"/>
     <w:uiPriority w:val="99"/>
     <w:semiHidden/>
@@ -9449,6 +9417,126 @@
     <w:rPr>
       <w:color w:val="808080"/>
       <w:shd w:val="clear" w:color="auto" w:fill="E6E6E6"/>
+    </w:rPr>
+  </w:style>
+  <w:style w:type="table" w:customStyle="1" w:styleId="TableGrid1">
+    <w:name w:val="Table Grid1"/>
+    <w:basedOn w:val="TableNormal"/>
+    <w:next w:val="TableGrid"/>
+    <w:uiPriority w:val="59"/>
+    <w:rsid w:val="00886982"/>
+    <w:rPr>
+      <w:rFonts w:ascii="Segoe UI" w:eastAsiaTheme="minorHAnsi" w:hAnsi="Segoe UI" w:cstheme="minorBidi"/>
+      <w:szCs w:val="24"/>
+      <w:lang w:val="en-GB"/>
+    </w:rPr>
+    <w:tblPr>
+      <w:tblStyleRowBandSize w:val="1"/>
+      <w:tblStyleColBandSize w:val="1"/>
+      <w:tblBorders>
+        <w:top w:val="single" w:sz="8" w:space="0" w:color="233845"/>
+        <w:left w:val="single" w:sz="8" w:space="0" w:color="233845"/>
+        <w:bottom w:val="single" w:sz="8" w:space="0" w:color="233845"/>
+        <w:right w:val="single" w:sz="8" w:space="0" w:color="233845"/>
+        <w:insideH w:val="single" w:sz="8" w:space="0" w:color="233845"/>
+        <w:insideV w:val="single" w:sz="8" w:space="0" w:color="233845"/>
+      </w:tblBorders>
+    </w:tblPr>
+    <w:tcPr>
+      <w:shd w:val="clear" w:color="auto" w:fill="C9D9E3" w:themeFill="accent4" w:themeFillTint="33"/>
+    </w:tcPr>
+    <w:tblStylePr w:type="firstRow">
+      <w:rPr>
+        <w:rFonts w:ascii="Segoe UI" w:hAnsi="Segoe UI"/>
+        <w:b/>
+        <w:color w:val="FFFFFF" w:themeColor="background1"/>
+        <w:sz w:val="20"/>
+      </w:rPr>
+      <w:tblPr/>
+      <w:tcPr>
+        <w:shd w:val="clear" w:color="auto" w:fill="233845" w:themeFill="text2"/>
+      </w:tcPr>
+    </w:tblStylePr>
+    <w:tblStylePr w:type="lastRow">
+      <w:rPr>
+        <w:rFonts w:ascii="Segoe UI" w:hAnsi="Segoe UI"/>
+        <w:b/>
+        <w:sz w:val="20"/>
+      </w:rPr>
+    </w:tblStylePr>
+    <w:tblStylePr w:type="firstCol">
+      <w:rPr>
+        <w:b/>
+      </w:rPr>
+    </w:tblStylePr>
+    <w:tblStylePr w:type="lastCol">
+      <w:rPr>
+        <w:b/>
+      </w:rPr>
+    </w:tblStylePr>
+    <w:tblStylePr w:type="band1Vert">
+      <w:rPr>
+        <w:rFonts w:ascii="Segoe UI" w:hAnsi="Segoe UI"/>
+        <w:sz w:val="20"/>
+      </w:rPr>
+      <w:tblPr/>
+      <w:tcPr>
+        <w:shd w:val="clear" w:color="auto" w:fill="C9D9E3" w:themeFill="accent4" w:themeFillTint="33"/>
+      </w:tcPr>
+    </w:tblStylePr>
+    <w:tblStylePr w:type="band2Vert">
+      <w:rPr>
+        <w:rFonts w:ascii="Segoe UI" w:hAnsi="Segoe UI"/>
+        <w:sz w:val="20"/>
+      </w:rPr>
+    </w:tblStylePr>
+    <w:tblStylePr w:type="band1Horz">
+      <w:tblPr/>
+      <w:tcPr>
+        <w:shd w:val="clear" w:color="auto" w:fill="C9D9E3" w:themeFill="text2" w:themeFillTint="33"/>
+      </w:tcPr>
+    </w:tblStylePr>
+    <w:tblStylePr w:type="band2Horz">
+      <w:tblPr/>
+      <w:tcPr>
+        <w:shd w:val="clear" w:color="auto" w:fill="FFFFFF" w:themeFill="background1"/>
+      </w:tcPr>
+    </w:tblStylePr>
+  </w:style>
+  <w:style w:type="paragraph" w:styleId="BodyText">
+    <w:name w:val="Body Text"/>
+    <w:link w:val="BodyTextChar"/>
+    <w:qFormat/>
+    <w:rsid w:val="00886982"/>
+    <w:pPr>
+      <w:widowControl w:val="0"/>
+      <w:spacing w:after="120"/>
+    </w:pPr>
+    <w:rPr>
+      <w:rFonts w:ascii="Segoe UI" w:eastAsia="Times New Roman" w:hAnsi="Segoe UI" w:cs="Segoe UI"/>
+      <w:color w:val="000000"/>
+    </w:rPr>
+  </w:style>
+  <w:style w:type="character" w:customStyle="1" w:styleId="BodyTextChar">
+    <w:name w:val="Body Text Char"/>
+    <w:basedOn w:val="DefaultParagraphFont"/>
+    <w:link w:val="BodyText"/>
+    <w:rsid w:val="00886982"/>
+    <w:rPr>
+      <w:rFonts w:ascii="Segoe UI" w:eastAsia="Times New Roman" w:hAnsi="Segoe UI" w:cs="Segoe UI"/>
+      <w:color w:val="000000"/>
+    </w:rPr>
+  </w:style>
+  <w:style w:type="character" w:styleId="UnresolvedMention">
+    <w:name w:val="Unresolved Mention"/>
+    <w:basedOn w:val="DefaultParagraphFont"/>
+    <w:uiPriority w:val="99"/>
+    <w:semiHidden/>
+    <w:unhideWhenUsed/>
+    <w:rsid w:val="006237A7"/>
+    <w:rPr>
+      <w:color w:val="605E5C"/>
+      <w:shd w:val="clear" w:color="auto" w:fill="E1DFDD"/>
     </w:rPr>
   </w:style>
 </w:styles>
@@ -9612,7 +9700,7 @@
           <c:smooth val="0"/>
           <c:extLst>
             <c:ext xmlns:c16="http://schemas.microsoft.com/office/drawing/2014/chart" uri="{C3380CC4-5D6E-409C-BE32-E72D297353CC}">
-              <c16:uniqueId val="{00000000-0FD1-43FC-BFD1-27060B23D59D}"/>
+              <c16:uniqueId val="{00000000-CE24-4B74-8724-3EA6A36614EA}"/>
             </c:ext>
           </c:extLst>
         </c:ser>
@@ -9741,7 +9829,7 @@
           <c:smooth val="0"/>
           <c:extLst>
             <c:ext xmlns:c16="http://schemas.microsoft.com/office/drawing/2014/chart" uri="{C3380CC4-5D6E-409C-BE32-E72D297353CC}">
-              <c16:uniqueId val="{00000001-0FD1-43FC-BFD1-27060B23D59D}"/>
+              <c16:uniqueId val="{00000001-CE24-4B74-8724-3EA6A36614EA}"/>
             </c:ext>
           </c:extLst>
         </c:ser>
@@ -9828,7 +9916,7 @@
           <c:smooth val="0"/>
           <c:extLst>
             <c:ext xmlns:c16="http://schemas.microsoft.com/office/drawing/2014/chart" uri="{C3380CC4-5D6E-409C-BE32-E72D297353CC}">
-              <c16:uniqueId val="{00000002-0FD1-43FC-BFD1-27060B23D59D}"/>
+              <c16:uniqueId val="{00000002-CE24-4B74-8724-3EA6A36614EA}"/>
             </c:ext>
           </c:extLst>
         </c:ser>
@@ -10181,7 +10269,7 @@
           <c:smooth val="0"/>
           <c:extLst>
             <c:ext xmlns:c16="http://schemas.microsoft.com/office/drawing/2014/chart" uri="{C3380CC4-5D6E-409C-BE32-E72D297353CC}">
-              <c16:uniqueId val="{00000000-D990-4699-89B0-0F9AA4F2AA30}"/>
+              <c16:uniqueId val="{00000000-F3D9-461E-9308-9004131CA3E7}"/>
             </c:ext>
           </c:extLst>
         </c:ser>
@@ -10307,7 +10395,7 @@
           <c:smooth val="0"/>
           <c:extLst>
             <c:ext xmlns:c16="http://schemas.microsoft.com/office/drawing/2014/chart" uri="{C3380CC4-5D6E-409C-BE32-E72D297353CC}">
-              <c16:uniqueId val="{00000001-D990-4699-89B0-0F9AA4F2AA30}"/>
+              <c16:uniqueId val="{00000001-F3D9-461E-9308-9004131CA3E7}"/>
             </c:ext>
           </c:extLst>
         </c:ser>
@@ -10394,7 +10482,7 @@
           <c:smooth val="0"/>
           <c:extLst>
             <c:ext xmlns:c16="http://schemas.microsoft.com/office/drawing/2014/chart" uri="{C3380CC4-5D6E-409C-BE32-E72D297353CC}">
-              <c16:uniqueId val="{00000002-D990-4699-89B0-0F9AA4F2AA30}"/>
+              <c16:uniqueId val="{00000002-F3D9-461E-9308-9004131CA3E7}"/>
             </c:ext>
           </c:extLst>
         </c:ser>
@@ -11681,42 +11769,42 @@
 <file path=word/theme/theme1.xml><?xml version="1.0" encoding="utf-8"?>
 <a:theme xmlns:a="http://schemas.openxmlformats.org/drawingml/2006/main" name="Office Theme">
   <a:themeElements>
-    <a:clrScheme name="qedi">
+    <a:clrScheme name="Custom 4">
       <a:dk1>
-        <a:srgbClr val="002D62"/>
+        <a:sysClr val="windowText" lastClr="000000"/>
       </a:dk1>
       <a:lt1>
         <a:sysClr val="window" lastClr="FFFFFF"/>
       </a:lt1>
       <a:dk2>
-        <a:srgbClr val="949CA1"/>
+        <a:srgbClr val="233845"/>
       </a:dk2>
       <a:lt2>
         <a:srgbClr val="E4E5E6"/>
       </a:lt2>
       <a:accent1>
-        <a:srgbClr val="002D62"/>
+        <a:srgbClr val="88C540"/>
       </a:accent1>
       <a:accent2>
-        <a:srgbClr val="62CAE3"/>
+        <a:srgbClr val="2DBDB6"/>
       </a:accent2>
       <a:accent3>
-        <a:srgbClr val="008BB0"/>
+        <a:srgbClr val="884C91"/>
       </a:accent3>
       <a:accent4>
-        <a:srgbClr val="0081C6"/>
+        <a:srgbClr val="233845"/>
       </a:accent4>
       <a:accent5>
-        <a:srgbClr val="00929F"/>
+        <a:srgbClr val="BFC2C8"/>
       </a:accent5>
       <a:accent6>
-        <a:srgbClr val="006595"/>
+        <a:srgbClr val="884C91"/>
       </a:accent6>
       <a:hlink>
-        <a:srgbClr val="00B1B0"/>
+        <a:srgbClr val="884C91"/>
       </a:hlink>
       <a:folHlink>
-        <a:srgbClr val="72CCD2"/>
+        <a:srgbClr val="2DBDB6"/>
       </a:folHlink>
     </a:clrScheme>
     <a:fontScheme name="Office">
@@ -11962,6 +12050,14 @@
 </file>
 
 <file path=customXml/item1.xml><?xml version="1.0" encoding="utf-8"?>
+<p:properties xmlns:p="http://schemas.microsoft.com/office/2006/metadata/properties" xmlns:xsi="http://www.w3.org/2001/XMLSchema-instance" xmlns:pc="http://schemas.microsoft.com/office/infopath/2007/PartnerControls">
+  <documentManagement>
+    <_Version xmlns="http://schemas.microsoft.com/sharepoint/v3/fields" xsi:nil="true"/>
+  </documentManagement>
+</p:properties>
+</file>
+
+<file path=customXml/item2.xml><?xml version="1.0" encoding="utf-8"?>
 <?mso-contentType ?>
 <FormTemplates xmlns="http://schemas.microsoft.com/sharepoint/v3/contenttype/forms">
   <Display>DocumentLibraryForm</Display>
@@ -11970,7 +12066,7 @@
 </FormTemplates>
 </file>
 
-<file path=customXml/item2.xml><?xml version="1.0" encoding="utf-8"?>
+<file path=customXml/item3.xml><?xml version="1.0" encoding="utf-8"?>
 <ct:contentTypeSchema xmlns:ct="http://schemas.microsoft.com/office/2006/metadata/contentType" xmlns:ma="http://schemas.microsoft.com/office/2006/metadata/properties/metaAttributes" ct:_="" ma:_="" ma:contentTypeName="Document" ma:contentTypeID="0x010100DB157BD05F2440419AB1FD48A2378BAB" ma:contentTypeVersion="5" ma:contentTypeDescription="Create a new document." ma:contentTypeScope="" ma:versionID="24d9f2d07237264d120e5209cc111244">
   <xsd:schema xmlns:xsd="http://www.w3.org/2001/XMLSchema" xmlns:xs="http://www.w3.org/2001/XMLSchema" xmlns:p="http://schemas.microsoft.com/office/2006/metadata/properties" xmlns:ns2="http://schemas.microsoft.com/sharepoint/v3/fields" targetNamespace="http://schemas.microsoft.com/office/2006/metadata/properties" ma:root="true" ma:fieldsID="ea0a8a0456d8961372683f4f1f16e3ef" ns2:_="">
     <xsd:import namespace="http://schemas.microsoft.com/sharepoint/v3/fields"/>
@@ -12094,14 +12190,6 @@
     <xs:element name="TermId" type="xs:string"/>
   </xs:schema>
 </ct:contentTypeSchema>
-</file>
-
-<file path=customXml/item3.xml><?xml version="1.0" encoding="utf-8"?>
-<p:properties xmlns:p="http://schemas.microsoft.com/office/2006/metadata/properties" xmlns:xsi="http://www.w3.org/2001/XMLSchema-instance" xmlns:pc="http://schemas.microsoft.com/office/infopath/2007/PartnerControls">
-  <documentManagement>
-    <_Version xmlns="http://schemas.microsoft.com/sharepoint/v3/fields" xsi:nil="true"/>
-  </documentManagement>
-</p:properties>
 </file>
 
 <file path=customXml/item4.xml><?xml version="1.0" encoding="utf-8"?>
@@ -12274,6 +12362,22 @@
 </file>
 
 <file path=customXml/itemProps1.xml><?xml version="1.0" encoding="utf-8"?>
+<ds:datastoreItem xmlns:ds="http://schemas.openxmlformats.org/officeDocument/2006/customXml" ds:itemID="{18794FE2-D1D9-4DED-B536-5BE6C6A8A698}">
+  <ds:schemaRefs>
+    <ds:schemaRef ds:uri="http://schemas.microsoft.com/office/2006/documentManagement/types"/>
+    <ds:schemaRef ds:uri="http://schemas.openxmlformats.org/package/2006/metadata/core-properties"/>
+    <ds:schemaRef ds:uri="http://purl.org/dc/dcmitype/"/>
+    <ds:schemaRef ds:uri="http://schemas.microsoft.com/office/infopath/2007/PartnerControls"/>
+    <ds:schemaRef ds:uri="http://purl.org/dc/elements/1.1/"/>
+    <ds:schemaRef ds:uri="http://schemas.microsoft.com/office/2006/metadata/properties"/>
+    <ds:schemaRef ds:uri="http://schemas.microsoft.com/sharepoint/v3/fields"/>
+    <ds:schemaRef ds:uri="http://www.w3.org/XML/1998/namespace"/>
+    <ds:schemaRef ds:uri="http://purl.org/dc/terms/"/>
+  </ds:schemaRefs>
+</ds:datastoreItem>
+</file>
+
+<file path=customXml/itemProps2.xml><?xml version="1.0" encoding="utf-8"?>
 <ds:datastoreItem xmlns:ds="http://schemas.openxmlformats.org/officeDocument/2006/customXml" ds:itemID="{C984664E-B709-478A-93DA-AD860FED8C08}">
   <ds:schemaRefs>
     <ds:schemaRef ds:uri="http://schemas.microsoft.com/sharepoint/v3/contenttype/forms"/>
@@ -12281,7 +12385,7 @@
 </ds:datastoreItem>
 </file>
 
-<file path=customXml/itemProps2.xml><?xml version="1.0" encoding="utf-8"?>
+<file path=customXml/itemProps3.xml><?xml version="1.0" encoding="utf-8"?>
 <ds:datastoreItem xmlns:ds="http://schemas.openxmlformats.org/officeDocument/2006/customXml" ds:itemID="{0FB29EBB-BEEA-4A7A-AD24-1B8958326D34}">
   <ds:schemaRefs>
     <ds:schemaRef ds:uri="http://schemas.microsoft.com/office/2006/metadata/contentType"/>
@@ -12299,18 +12403,8 @@
 </ds:datastoreItem>
 </file>
 
-<file path=customXml/itemProps3.xml><?xml version="1.0" encoding="utf-8"?>
-<ds:datastoreItem xmlns:ds="http://schemas.openxmlformats.org/officeDocument/2006/customXml" ds:itemID="{18794FE2-D1D9-4DED-B536-5BE6C6A8A698}">
-  <ds:schemaRefs>
-    <ds:schemaRef ds:uri="http://schemas.microsoft.com/office/2006/metadata/properties"/>
-    <ds:schemaRef ds:uri="http://schemas.microsoft.com/office/infopath/2007/PartnerControls"/>
-    <ds:schemaRef ds:uri="http://schemas.microsoft.com/sharepoint/v3/fields"/>
-  </ds:schemaRefs>
-</ds:datastoreItem>
-</file>
-
 <file path=customXml/itemProps4.xml><?xml version="1.0" encoding="utf-8"?>
-<ds:datastoreItem xmlns:ds="http://schemas.openxmlformats.org/officeDocument/2006/customXml" ds:itemID="{3559D160-D90D-4332-BC57-151682858F26}">
+<ds:datastoreItem xmlns:ds="http://schemas.openxmlformats.org/officeDocument/2006/customXml" ds:itemID="{516AFA1A-1829-4933-9DD2-7604C8C630C9}">
   <ds:schemaRefs>
     <ds:schemaRef ds:uri="http://schemas.openxmlformats.org/officeDocument/2006/bibliography"/>
   </ds:schemaRefs>

</xml_diff>